<commit_message>
finish report task3 algos
</commit_message>
<xml_diff>
--- a/algos/semester4/task3/report3.docx
+++ b/algos/semester4/task3/report3.docx
@@ -302,8 +302,16 @@
           <w:sz w:val="44"/>
           <w:szCs w:val="44"/>
         </w:rPr>
-        <w:t xml:space="preserve">Отчёт по заданию № </w:t>
-      </w:r>
+        <w:t>Отчёт по заданию № 3</w:t>
+      </w:r>
+    </w:p>
+    <w:p>
+      <w:pPr>
+        <w:pStyle w:val="Normal"/>
+        <w:ind w:left="-284" w:hanging="0"/>
+        <w:jc w:val="center"/>
+        <w:rPr/>
+      </w:pPr>
       <w:r>
         <w:rPr>
           <w:b/>
@@ -311,42 +319,7 @@
           <w:sz w:val="44"/>
           <w:szCs w:val="44"/>
         </w:rPr>
-        <w:t>3</w:t>
-      </w:r>
-    </w:p>
-    <w:p>
-      <w:pPr>
-        <w:pStyle w:val="Normal"/>
-        <w:ind w:left="-284" w:hanging="0"/>
-        <w:jc w:val="center"/>
-        <w:rPr/>
-      </w:pPr>
-      <w:r>
-        <w:rPr>
-          <w:b/>
-          <w:bCs/>
-          <w:sz w:val="44"/>
-          <w:szCs w:val="44"/>
-        </w:rPr>
-        <w:t>на тему: “</w:t>
-      </w:r>
-      <w:r>
-        <w:rPr>
-          <w:b/>
-          <w:bCs/>
-          <w:sz w:val="44"/>
-          <w:szCs w:val="44"/>
-        </w:rPr>
-        <w:t>Множества + последовательности</w:t>
-      </w:r>
-      <w:r>
-        <w:rPr>
-          <w:b/>
-          <w:bCs/>
-          <w:sz w:val="44"/>
-          <w:szCs w:val="44"/>
-        </w:rPr>
-        <w:t>”</w:t>
+        <w:t>на тему: “Множества + последовательности”</w:t>
       </w:r>
     </w:p>
     <w:p>
@@ -1107,13 +1080,6 @@
           <w:szCs w:val="28"/>
         </w:rPr>
         <w:tab/>
-      </w:r>
-      <w:r>
-        <w:rPr>
-          <w:rFonts w:eastAsia="Times New Roman" w:cs="Times New Roman"/>
-          <w:sz w:val="28"/>
-          <w:szCs w:val="28"/>
-        </w:rPr>
         <w:t>Получить практические навыки работы со стандартной библиотекой шаблонов, с деревьями двоичного поиска и с последовательностями.</w:t>
       </w:r>
     </w:p>
@@ -1163,7 +1129,10 @@
         </w:rPr>
       </w:pPr>
       <w:r>
-        <w:rPr/>
+        <w:rPr>
+          <w:sz w:val="28"/>
+          <w:szCs w:val="28"/>
+        </w:rPr>
       </w:r>
     </w:p>
     <w:p>
@@ -1274,16 +1243,7 @@
           <w:szCs w:val="28"/>
           <w:u w:val="none"/>
         </w:rPr>
-        <w:t xml:space="preserve">АВЛд — </w:t>
-      </w:r>
-      <w:r>
-        <w:rPr>
-          <w:color w:val="000000"/>
-          <w:sz w:val="28"/>
-          <w:szCs w:val="28"/>
-          <w:u w:val="none"/>
-        </w:rPr>
-        <w:t>сбалансированное по высоте двоичное дерево поиска: для каждой его вершины высота её двух поддеревьев различается не более чем на 1.</w:t>
+        <w:t>АВЛд — сбалансированное по высоте двоичное дерево поиска: для каждой его вершины высота её двух поддеревьев различается не более чем на 1.</w:t>
       </w:r>
     </w:p>
     <w:p>
@@ -1387,6 +1347,314 @@
         <w:rPr/>
         <w:t>Описание контейнера</w:t>
       </w:r>
+    </w:p>
+    <w:p>
+      <w:pPr>
+        <w:pStyle w:val="Style18"/>
+        <w:jc w:val="both"/>
+        <w:rPr/>
+      </w:pPr>
+      <w:r>
+        <w:rPr>
+          <w:sz w:val="28"/>
+          <w:szCs w:val="28"/>
+        </w:rPr>
+        <w:tab/>
+        <w:t xml:space="preserve">Контейнер </w:t>
+      </w:r>
+      <w:r>
+        <w:rPr>
+          <w:i/>
+          <w:iCs/>
+          <w:sz w:val="28"/>
+          <w:szCs w:val="28"/>
+        </w:rPr>
+        <w:t>set_seq</w:t>
+      </w:r>
+      <w:r>
+        <w:rPr>
+          <w:sz w:val="28"/>
+          <w:szCs w:val="28"/>
+        </w:rPr>
+        <w:t xml:space="preserve"> хранит множество в виде АВЛ-дерева и последовательность в виде вектора итераторов на узлы дерева. Обход дерева даёт упорядоченную последовательность ключей, а обход вектора — произвольную, что позволяет работать со структурой данных и как с множеством, и как с последовательностью.</w:t>
+      </w:r>
+    </w:p>
+    <w:p>
+      <w:pPr>
+        <w:pStyle w:val="Style18"/>
+        <w:jc w:val="both"/>
+        <w:rPr/>
+      </w:pPr>
+      <w:r>
+        <w:rPr>
+          <w:sz w:val="28"/>
+          <w:szCs w:val="28"/>
+        </w:rPr>
+        <w:tab/>
+        <w:t xml:space="preserve">Для работы с АВЛ-деревом был создан контейнер </w:t>
+      </w:r>
+      <w:r>
+        <w:rPr>
+          <w:i/>
+          <w:iCs/>
+          <w:sz w:val="28"/>
+          <w:szCs w:val="28"/>
+        </w:rPr>
+        <w:t>tree</w:t>
+      </w:r>
+      <w:r>
+        <w:rPr>
+          <w:sz w:val="28"/>
+          <w:szCs w:val="28"/>
+        </w:rPr>
+        <w:t xml:space="preserve">. Для доступа к элементам дерева был создан прямой итератор ввода (чтения) </w:t>
+      </w:r>
+      <w:r>
+        <w:rPr>
+          <w:i/>
+          <w:iCs/>
+          <w:sz w:val="28"/>
+          <w:szCs w:val="28"/>
+        </w:rPr>
+        <w:t>tree_iterator</w:t>
+      </w:r>
+      <w:r>
+        <w:rPr>
+          <w:sz w:val="28"/>
+          <w:szCs w:val="28"/>
+        </w:rPr>
+        <w:t xml:space="preserve">. Такой итератор перемещается только вперед и поддерживает только чтение. Для него нужно определить операции сравнения (==, !=), разыменования (*), инкремент (++). </w:t>
+      </w:r>
+      <w:r>
+        <w:rPr>
+          <w:b w:val="false"/>
+          <w:bCs w:val="false"/>
+          <w:sz w:val="28"/>
+          <w:szCs w:val="28"/>
+        </w:rPr>
+        <w:t xml:space="preserve">Для итератора чтения </w:t>
+      </w:r>
+      <w:r>
+        <w:rPr>
+          <w:b w:val="false"/>
+          <w:bCs w:val="false"/>
+          <w:sz w:val="28"/>
+          <w:szCs w:val="28"/>
+        </w:rPr>
+        <w:t xml:space="preserve">также </w:t>
+      </w:r>
+      <w:r>
+        <w:rPr>
+          <w:b w:val="false"/>
+          <w:bCs w:val="false"/>
+          <w:sz w:val="28"/>
+          <w:szCs w:val="28"/>
+        </w:rPr>
+        <w:t xml:space="preserve">необходимы функции </w:t>
+      </w:r>
+      <w:r>
+        <w:rPr>
+          <w:b w:val="false"/>
+          <w:bCs w:val="false"/>
+          <w:i/>
+          <w:sz w:val="28"/>
+          <w:szCs w:val="28"/>
+        </w:rPr>
+        <w:t>begin</w:t>
+      </w:r>
+      <w:r>
+        <w:rPr>
+          <w:b w:val="false"/>
+          <w:bCs w:val="false"/>
+          <w:sz w:val="28"/>
+          <w:szCs w:val="28"/>
+        </w:rPr>
+        <w:t xml:space="preserve">() и </w:t>
+      </w:r>
+      <w:r>
+        <w:rPr>
+          <w:b w:val="false"/>
+          <w:bCs w:val="false"/>
+          <w:i/>
+          <w:sz w:val="28"/>
+          <w:szCs w:val="28"/>
+        </w:rPr>
+        <w:t>end</w:t>
+      </w:r>
+      <w:r>
+        <w:rPr>
+          <w:b w:val="false"/>
+          <w:bCs w:val="false"/>
+          <w:sz w:val="28"/>
+          <w:szCs w:val="28"/>
+        </w:rPr>
+        <w:t xml:space="preserve">(), определяющие рабочий интервал значений. </w:t>
+      </w:r>
+      <w:r>
+        <w:rPr>
+          <w:b w:val="false"/>
+          <w:bCs w:val="false"/>
+          <w:sz w:val="28"/>
+          <w:szCs w:val="28"/>
+        </w:rPr>
+        <w:t>Основной операцией явялется инкремент, и для того, чтобы он</w:t>
+      </w:r>
+      <w:r>
+        <w:rPr>
+          <w:b w:val="false"/>
+          <w:bCs w:val="false"/>
+          <w:sz w:val="28"/>
+          <w:szCs w:val="28"/>
+        </w:rPr>
+        <w:t xml:space="preserve"> выполнялся за константное время, итератор </w:t>
+      </w:r>
+      <w:r>
+        <w:rPr>
+          <w:b w:val="false"/>
+          <w:bCs w:val="false"/>
+          <w:sz w:val="28"/>
+          <w:szCs w:val="28"/>
+        </w:rPr>
+        <w:t>хранит</w:t>
+      </w:r>
+      <w:r>
+        <w:rPr>
+          <w:b w:val="false"/>
+          <w:bCs w:val="false"/>
+          <w:sz w:val="28"/>
+          <w:szCs w:val="28"/>
+        </w:rPr>
+        <w:t xml:space="preserve"> стек с путём от корня до текущего узла.</w:t>
+      </w:r>
+    </w:p>
+    <w:p>
+      <w:pPr>
+        <w:pStyle w:val="Style18"/>
+        <w:jc w:val="both"/>
+        <w:rPr/>
+      </w:pPr>
+      <w:r>
+        <w:rPr>
+          <w:sz w:val="28"/>
+          <w:szCs w:val="28"/>
+        </w:rPr>
+        <w:tab/>
+        <w:t xml:space="preserve">Для контейнера set_seq также был реализован итератор вставки. Итератор вставки создаётся из контейнера и, возможно, одного из его итераторов, указывающих, где вставка происходит, если это ни в начале, ни в конце контейнера. Итераторы вставки удовлетворяют требованиям итераторов вывода. Для данного итератора определены операторы присвоения (=), разыменовывания (*) и инкремента (++), причем все они фиктивные. Для поддержки итератора вставки нужно определить функцию вставки с сигнатурой </w:t>
+      </w:r>
+      <w:r>
+        <w:rPr>
+          <w:i/>
+          <w:sz w:val="28"/>
+          <w:szCs w:val="28"/>
+        </w:rPr>
+        <w:t>insert</w:t>
+      </w:r>
+      <w:r>
+        <w:rPr>
+          <w:sz w:val="28"/>
+          <w:szCs w:val="28"/>
+        </w:rPr>
+        <w:t>(</w:t>
+      </w:r>
+      <w:r>
+        <w:rPr>
+          <w:i/>
+          <w:sz w:val="28"/>
+          <w:szCs w:val="28"/>
+        </w:rPr>
+        <w:t>where</w:t>
+      </w:r>
+      <w:r>
+        <w:rPr>
+          <w:sz w:val="28"/>
+          <w:szCs w:val="28"/>
+        </w:rPr>
+        <w:t xml:space="preserve">, </w:t>
+      </w:r>
+      <w:r>
+        <w:rPr>
+          <w:i/>
+          <w:sz w:val="28"/>
+          <w:szCs w:val="28"/>
+        </w:rPr>
+        <w:t>data</w:t>
+      </w:r>
+      <w:r>
+        <w:rPr>
+          <w:sz w:val="28"/>
+          <w:szCs w:val="28"/>
+        </w:rPr>
+        <w:t xml:space="preserve">), где </w:t>
+      </w:r>
+      <w:r>
+        <w:rPr>
+          <w:i/>
+          <w:sz w:val="28"/>
+          <w:szCs w:val="28"/>
+        </w:rPr>
+        <w:t>where</w:t>
+      </w:r>
+      <w:r>
+        <w:rPr>
+          <w:sz w:val="28"/>
+          <w:szCs w:val="28"/>
+        </w:rPr>
+        <w:t xml:space="preserve"> — итератор места вставки, а </w:t>
+      </w:r>
+      <w:r>
+        <w:rPr>
+          <w:i/>
+          <w:sz w:val="28"/>
+          <w:szCs w:val="28"/>
+        </w:rPr>
+        <w:t>data</w:t>
+      </w:r>
+      <w:r>
+        <w:rPr>
+          <w:sz w:val="28"/>
+          <w:szCs w:val="28"/>
+        </w:rPr>
+        <w:t xml:space="preserve"> — вставляемое значение. Функция должна возвращать итератор на вставленный элемент, чтобы обеспечивать вставку за константное время за счёт исключения необходимости поиска места вставки. Итератор вставки хранит итератор чтения на вставленное значение, поддерживая тем самым возможную последовательность вставок.</w:t>
+      </w:r>
+    </w:p>
+    <w:p>
+      <w:pPr>
+        <w:pStyle w:val="Style18"/>
+        <w:jc w:val="both"/>
+        <w:rPr/>
+      </w:pPr>
+      <w:r>
+        <w:rPr>
+          <w:sz w:val="28"/>
+          <w:szCs w:val="28"/>
+        </w:rPr>
+        <w:tab/>
+      </w:r>
+      <w:r>
+        <w:rPr>
+          <w:sz w:val="28"/>
+          <w:szCs w:val="28"/>
+        </w:rPr>
+        <w:t xml:space="preserve">Последовательность в общем случае может содержать одинаковые ключи, а множество не может содержать одинаковые ключи. Но операции над последовательностями, в отличие от операций с множествами, могут приводить к появлению дубликатов ключей. Для этого каждый узел дерева хранит поле </w:t>
+      </w:r>
+      <w:r>
+        <w:rPr>
+          <w:i/>
+          <w:iCs/>
+          <w:sz w:val="28"/>
+          <w:szCs w:val="28"/>
+        </w:rPr>
+        <w:t xml:space="preserve">duplicates, </w:t>
+      </w:r>
+      <w:r>
+        <w:rPr>
+          <w:i w:val="false"/>
+          <w:iCs w:val="false"/>
+          <w:sz w:val="28"/>
+          <w:szCs w:val="28"/>
+        </w:rPr>
+        <w:t>которое показывает количество дупликатов ключа.</w:t>
+      </w:r>
       <w:r>
         <w:br w:type="page"/>
       </w:r>
@@ -1414,6 +1682,374 @@
         <w:rPr/>
         <w:t>Оценка временной сложности операций</w:t>
       </w:r>
+    </w:p>
+    <w:p>
+      <w:pPr>
+        <w:pStyle w:val="Style18"/>
+        <w:rPr/>
+      </w:pPr>
+      <w:r>
+        <w:rPr>
+          <w:b/>
+          <w:bCs/>
+          <w:sz w:val="28"/>
+          <w:szCs w:val="28"/>
+        </w:rPr>
+        <w:t>Вставка (insert)</w:t>
+      </w:r>
+    </w:p>
+    <w:p>
+      <w:pPr>
+        <w:pStyle w:val="Style18"/>
+        <w:jc w:val="both"/>
+        <w:rPr/>
+      </w:pPr>
+      <w:r>
+        <w:rPr>
+          <w:sz w:val="28"/>
+          <w:szCs w:val="28"/>
+        </w:rPr>
+        <w:tab/>
+        <w:t xml:space="preserve">В контейнере set_seq элемент вставляется и в дерево и в последовательность. </w:t>
+      </w:r>
+    </w:p>
+    <w:p>
+      <w:pPr>
+        <w:pStyle w:val="Style18"/>
+        <w:jc w:val="both"/>
+        <w:rPr/>
+      </w:pPr>
+      <w:r>
+        <w:rPr>
+          <w:sz w:val="28"/>
+          <w:szCs w:val="28"/>
+        </w:rPr>
+        <w:tab/>
+        <w:t>Вставка в дерево без указания места начала поиска может быть выполнена только за логарифмическое время O(logn), поскольку корректный поиск места вставки должен начинаться от корня дерева. Вставка за константное время O(1) возможна, только если итератор вставки укажет для начала поиска места вставки на ключ, вставленный последним, однако такая вставка допустима только для упорядоченной последовательности ключей, которые вставляются в пустое дерево. В противном случае вставка будет вызывать хаос в структуре. Поэтому допустимо использовать вставку за константное время только для двуместных операциях с множествами по схеме слияния.</w:t>
+      </w:r>
+    </w:p>
+    <w:p>
+      <w:pPr>
+        <w:pStyle w:val="Style18"/>
+        <w:jc w:val="both"/>
+        <w:rPr/>
+      </w:pPr>
+      <w:r>
+        <w:rPr>
+          <w:sz w:val="28"/>
+          <w:szCs w:val="28"/>
+        </w:rPr>
+        <w:tab/>
+        <w:t>Вставка в последовательность осуществляется за константное время O(1) (при условии, что контейнер не расширяется при добавлении в него элемента, если происходит перераспределение, то само перераспределение является линейным по всему размеру).</w:t>
+      </w:r>
+    </w:p>
+    <w:p>
+      <w:pPr>
+        <w:pStyle w:val="Style18"/>
+        <w:jc w:val="both"/>
+        <w:rPr/>
+      </w:pPr>
+      <w:r>
+        <w:rPr>
+          <w:sz w:val="28"/>
+          <w:szCs w:val="28"/>
+        </w:rPr>
+        <w:tab/>
+        <w:t>Поэтому в среднем временная сложность алгоритма вставки для операций над множествами по схемам слияния O(1), а для произвольной вставки сложность составляет O(logn).</w:t>
+      </w:r>
+    </w:p>
+    <w:p>
+      <w:pPr>
+        <w:pStyle w:val="Style18"/>
+        <w:rPr>
+          <w:b/>
+          <w:b/>
+          <w:bCs/>
+          <w:sz w:val="28"/>
+          <w:szCs w:val="28"/>
+        </w:rPr>
+      </w:pPr>
+      <w:r>
+        <w:rPr>
+          <w:b/>
+          <w:bCs/>
+          <w:sz w:val="28"/>
+          <w:szCs w:val="28"/>
+        </w:rPr>
+        <w:t>Объединение множеств (operator&amp;=)</w:t>
+      </w:r>
+    </w:p>
+    <w:p>
+      <w:pPr>
+        <w:pStyle w:val="Style18"/>
+        <w:jc w:val="both"/>
+        <w:rPr>
+          <w:b/>
+          <w:b/>
+          <w:bCs/>
+          <w:sz w:val="28"/>
+          <w:szCs w:val="28"/>
+        </w:rPr>
+      </w:pPr>
+      <w:r>
+        <w:rPr>
+          <w:b/>
+          <w:bCs/>
+          <w:sz w:val="28"/>
+          <w:szCs w:val="28"/>
+        </w:rPr>
+        <w:tab/>
+      </w:r>
+      <w:r>
+        <w:rPr>
+          <w:b w:val="false"/>
+          <w:bCs w:val="false"/>
+          <w:sz w:val="28"/>
+          <w:szCs w:val="28"/>
+        </w:rPr>
+        <w:t>Для объединения по схеме слияния происходит не более 2*(N1+N2)-1 сравнений, где N1 и N2 — размеры контейнеров, т.е временная сложность алгоритма O(n).</w:t>
+      </w:r>
+    </w:p>
+    <w:p>
+      <w:pPr>
+        <w:pStyle w:val="Style18"/>
+        <w:rPr>
+          <w:b/>
+          <w:b/>
+          <w:bCs/>
+          <w:sz w:val="28"/>
+          <w:szCs w:val="28"/>
+        </w:rPr>
+      </w:pPr>
+      <w:r>
+        <w:rPr>
+          <w:b/>
+          <w:bCs/>
+          <w:sz w:val="28"/>
+          <w:szCs w:val="28"/>
+        </w:rPr>
+        <w:t>Разность множеств (operator-=)</w:t>
+      </w:r>
+    </w:p>
+    <w:p>
+      <w:pPr>
+        <w:pStyle w:val="Style18"/>
+        <w:jc w:val="both"/>
+        <w:rPr>
+          <w:b/>
+          <w:b/>
+          <w:bCs/>
+          <w:sz w:val="28"/>
+          <w:szCs w:val="28"/>
+        </w:rPr>
+      </w:pPr>
+      <w:r>
+        <w:rPr>
+          <w:b/>
+          <w:bCs/>
+          <w:sz w:val="28"/>
+          <w:szCs w:val="28"/>
+        </w:rPr>
+        <w:tab/>
+      </w:r>
+      <w:r>
+        <w:rPr>
+          <w:b w:val="false"/>
+          <w:bCs w:val="false"/>
+          <w:sz w:val="28"/>
+          <w:szCs w:val="28"/>
+        </w:rPr>
+        <w:t>Для разности по схеме слияния происходит не более 2*(N1+N2)-1 сравнений, где N1 и N2 — размеры контейнеров, т.е временная сложность алгоритма O(n).</w:t>
+      </w:r>
+    </w:p>
+    <w:p>
+      <w:pPr>
+        <w:pStyle w:val="Style18"/>
+        <w:rPr>
+          <w:b/>
+          <w:b/>
+          <w:bCs/>
+          <w:sz w:val="28"/>
+          <w:szCs w:val="28"/>
+        </w:rPr>
+      </w:pPr>
+      <w:r>
+        <w:rPr>
+          <w:b/>
+          <w:bCs/>
+          <w:sz w:val="28"/>
+          <w:szCs w:val="28"/>
+        </w:rPr>
+        <w:t>Симметрическая разность множеств (operator^=)</w:t>
+      </w:r>
+    </w:p>
+    <w:p>
+      <w:pPr>
+        <w:pStyle w:val="Style18"/>
+        <w:jc w:val="both"/>
+        <w:rPr>
+          <w:b/>
+          <w:b/>
+          <w:bCs/>
+          <w:sz w:val="28"/>
+          <w:szCs w:val="28"/>
+        </w:rPr>
+      </w:pPr>
+      <w:r>
+        <w:rPr>
+          <w:b/>
+          <w:bCs/>
+          <w:sz w:val="28"/>
+          <w:szCs w:val="28"/>
+        </w:rPr>
+        <w:tab/>
+      </w:r>
+      <w:r>
+        <w:rPr>
+          <w:b w:val="false"/>
+          <w:bCs w:val="false"/>
+          <w:sz w:val="28"/>
+          <w:szCs w:val="28"/>
+        </w:rPr>
+        <w:t>Для симметрической разности по схеме слияния происходит не более 2*(N1+N2)-1 сравнений, где N1 и N2 — размеры контейнеров, т.е временная сложность алгоритма O(n).</w:t>
+      </w:r>
+    </w:p>
+    <w:p>
+      <w:pPr>
+        <w:pStyle w:val="Style18"/>
+        <w:rPr>
+          <w:b/>
+          <w:b/>
+          <w:bCs/>
+          <w:sz w:val="28"/>
+          <w:szCs w:val="28"/>
+        </w:rPr>
+      </w:pPr>
+      <w:r>
+        <w:rPr>
+          <w:b/>
+          <w:bCs/>
+          <w:sz w:val="28"/>
+          <w:szCs w:val="28"/>
+        </w:rPr>
+        <w:t>Укорачивание (erase)</w:t>
+      </w:r>
+    </w:p>
+    <w:p>
+      <w:pPr>
+        <w:pStyle w:val="Style18"/>
+        <w:rPr>
+          <w:b/>
+          <w:b/>
+          <w:bCs/>
+          <w:sz w:val="28"/>
+          <w:szCs w:val="28"/>
+        </w:rPr>
+      </w:pPr>
+      <w:r>
+        <w:rPr>
+          <w:b/>
+          <w:bCs/>
+          <w:sz w:val="28"/>
+          <w:szCs w:val="28"/>
+        </w:rPr>
+        <w:tab/>
+      </w:r>
+      <w:r>
+        <w:rPr>
+          <w:b w:val="false"/>
+          <w:bCs w:val="false"/>
+          <w:sz w:val="28"/>
+          <w:szCs w:val="28"/>
+        </w:rPr>
+        <w:t>Временная сложность операции линейная O(n).</w:t>
+      </w:r>
+    </w:p>
+    <w:p>
+      <w:pPr>
+        <w:pStyle w:val="Style18"/>
+        <w:rPr>
+          <w:b/>
+          <w:b/>
+          <w:bCs/>
+          <w:sz w:val="28"/>
+          <w:szCs w:val="28"/>
+        </w:rPr>
+      </w:pPr>
+      <w:r>
+        <w:rPr>
+          <w:b/>
+          <w:bCs/>
+          <w:sz w:val="28"/>
+          <w:szCs w:val="28"/>
+        </w:rPr>
+        <w:t>Исключение (excl)</w:t>
+      </w:r>
+    </w:p>
+    <w:p>
+      <w:pPr>
+        <w:pStyle w:val="Style18"/>
+        <w:rPr>
+          <w:b/>
+          <w:b/>
+          <w:bCs/>
+          <w:sz w:val="28"/>
+          <w:szCs w:val="28"/>
+        </w:rPr>
+      </w:pPr>
+      <w:r>
+        <w:rPr>
+          <w:b w:val="false"/>
+          <w:bCs w:val="false"/>
+          <w:sz w:val="28"/>
+          <w:szCs w:val="28"/>
+        </w:rPr>
+        <w:tab/>
+        <w:t>Временная сложность операции линейная O(n).</w:t>
+      </w:r>
+    </w:p>
+    <w:p>
+      <w:pPr>
+        <w:pStyle w:val="Style18"/>
+        <w:rPr>
+          <w:b/>
+          <w:b/>
+          <w:bCs/>
+          <w:sz w:val="28"/>
+          <w:szCs w:val="28"/>
+        </w:rPr>
+      </w:pPr>
+      <w:r>
+        <w:rPr>
+          <w:b/>
+          <w:bCs/>
+          <w:sz w:val="28"/>
+          <w:szCs w:val="28"/>
+        </w:rPr>
+        <w:t>Замена (change).</w:t>
+      </w:r>
+    </w:p>
+    <w:p>
+      <w:pPr>
+        <w:pStyle w:val="Style18"/>
+        <w:rPr>
+          <w:b/>
+          <w:b/>
+          <w:bCs/>
+          <w:sz w:val="28"/>
+          <w:szCs w:val="28"/>
+        </w:rPr>
+      </w:pPr>
+      <w:r>
+        <w:rPr>
+          <w:b w:val="false"/>
+          <w:bCs w:val="false"/>
+          <w:sz w:val="28"/>
+          <w:szCs w:val="28"/>
+        </w:rPr>
+        <w:tab/>
+        <w:t>Временная сложность операции линейная O(n).</w:t>
+      </w:r>
       <w:r>
         <w:br w:type="page"/>
       </w:r>
@@ -1452,10 +2088,2469 @@
         </w:rPr>
       </w:pPr>
       <w:r>
-        <w:rPr/>
+        <w:rPr>
+          <w:b/>
+          <w:bCs/>
+          <w:sz w:val="28"/>
+          <w:szCs w:val="28"/>
+        </w:rPr>
+        <w:t>1)</w:t>
+      </w:r>
+      <w:r>
+        <w:rPr>
+          <w:sz w:val="28"/>
+          <w:szCs w:val="28"/>
+        </w:rPr>
+        <w:t xml:space="preserve"> </w:t>
+      </w:r>
+      <w:r>
+        <w:rPr>
+          <w:b/>
+          <w:bCs/>
+          <w:sz w:val="28"/>
+          <w:szCs w:val="28"/>
+        </w:rPr>
+        <w:t>Тестовый пример из программы</w:t>
+      </w:r>
+      <w:r>
+        <w:rPr>
+          <w:sz w:val="28"/>
+          <w:szCs w:val="28"/>
+        </w:rPr>
+        <w:t xml:space="preserve"> (мощность множеств меньше 26 для наглядности)</w:t>
+      </w:r>
+    </w:p>
+    <w:p>
+      <w:pPr>
+        <w:pStyle w:val="Style18"/>
+        <w:jc w:val="both"/>
+        <w:rPr>
+          <w:sz w:val="28"/>
+          <w:szCs w:val="28"/>
+        </w:rPr>
+      </w:pPr>
+      <w:r>
+        <w:rPr>
+          <w:sz w:val="28"/>
+          <w:szCs w:val="28"/>
+        </w:rPr>
+        <w:t>Исходные множества и последовательности:</w:t>
+      </w:r>
+    </w:p>
+    <w:p>
+      <w:pPr>
+        <w:pStyle w:val="Style18"/>
+        <w:jc w:val="both"/>
+        <w:rPr>
+          <w:sz w:val="28"/>
+          <w:szCs w:val="28"/>
+        </w:rPr>
+      </w:pPr>
+      <w:r>
+        <w:rPr>
+          <w:sz w:val="28"/>
+          <w:szCs w:val="28"/>
+        </w:rPr>
+        <w:t>П</w:t>
+      </w:r>
+      <w:r>
+        <w:rPr>
+          <w:sz w:val="28"/>
+          <w:szCs w:val="28"/>
+        </w:rPr>
+        <w:t xml:space="preserve">ример выполнения </w:t>
+      </w:r>
+      <w:r>
+        <w:rPr>
+          <w:sz w:val="24"/>
+          <w:szCs w:val="24"/>
+        </w:rPr>
+        <w:t xml:space="preserve">A \ (B ∩ C ∩ D) </w:t>
+      </w:r>
+      <w:r>
+        <w:rPr>
+          <w:rFonts w:cs="Cambria Math" w:ascii="Cambria Math" w:hAnsi="Cambria Math"/>
+          <w:sz w:val="24"/>
+          <w:szCs w:val="24"/>
+        </w:rPr>
+        <w:t>⊕</w:t>
+      </w:r>
+      <w:r>
+        <w:rPr>
+          <w:sz w:val="24"/>
+          <w:szCs w:val="24"/>
+        </w:rPr>
+        <w:t xml:space="preserve"> E:</w:t>
+      </w:r>
+      <w:r>
+        <mc:AlternateContent>
+          <mc:Choice Requires="wps">
+            <w:drawing>
+              <wp:anchor behindDoc="0" distT="0" distB="0" distL="0" distR="0" simplePos="0" locked="0" layoutInCell="0" allowOverlap="1" relativeHeight="2">
+                <wp:simplePos x="0" y="0"/>
+                <wp:positionH relativeFrom="column">
+                  <wp:align>center</wp:align>
+                </wp:positionH>
+                <wp:positionV relativeFrom="paragraph">
+                  <wp:posOffset>635</wp:posOffset>
+                </wp:positionV>
+                <wp:extent cx="4552315" cy="3937000"/>
+                <wp:effectExtent l="0" t="0" r="0" b="0"/>
+                <wp:wrapTopAndBottom/>
+                <wp:docPr id="1" name="Врезка1"/>
+                <a:graphic xmlns:a="http://schemas.openxmlformats.org/drawingml/2006/main">
+                  <a:graphicData uri="http://schemas.microsoft.com/office/word/2010/wordprocessingShape">
+                    <wps:wsp>
+                      <wps:cNvSpPr txBox="1"/>
+                      <wps:spPr>
+                        <a:xfrm>
+                          <a:off x="0" y="0"/>
+                          <a:ext cx="4552315" cy="3937000"/>
+                        </a:xfrm>
+                        <a:prstGeom prst="rect"/>
+                        <a:solidFill>
+                          <a:srgbClr val="FFFFFF"/>
+                        </a:solidFill>
+                      </wps:spPr>
+                      <wps:txbx>
+                        <w:txbxContent>
+                          <w:p>
+                            <w:pPr>
+                              <w:pStyle w:val="Style30"/>
+                              <w:spacing w:before="120" w:after="120"/>
+                              <w:jc w:val="center"/>
+                              <w:rPr/>
+                            </w:pPr>
+                            <w:r>
+                              <w:rPr/>
+                              <w:drawing>
+                                <wp:inline distT="0" distB="0" distL="0" distR="0">
+                                  <wp:extent cx="4552315" cy="3609340"/>
+                                  <wp:effectExtent l="0" t="0" r="0" b="0"/>
+                                  <wp:docPr id="2" name="Изображение1" descr=""/>
+                                  <wp:cNvGraphicFramePr>
+                                    <a:graphicFrameLocks xmlns:a="http://schemas.openxmlformats.org/drawingml/2006/main" noChangeAspect="1"/>
+                                  </wp:cNvGraphicFramePr>
+                                  <a:graphic xmlns:a="http://schemas.openxmlformats.org/drawingml/2006/main">
+                                    <a:graphicData uri="http://schemas.openxmlformats.org/drawingml/2006/picture">
+                                      <pic:pic xmlns:pic="http://schemas.openxmlformats.org/drawingml/2006/picture">
+                                        <pic:nvPicPr>
+                                          <pic:cNvPr id="2" name="Изображение1" descr=""/>
+                                          <pic:cNvPicPr>
+                                            <a:picLocks noChangeAspect="1" noChangeArrowheads="1"/>
+                                          </pic:cNvPicPr>
+                                        </pic:nvPicPr>
+                                        <pic:blipFill>
+                                          <a:blip r:embed="rId2"/>
+                                          <a:stretch>
+                                            <a:fillRect/>
+                                          </a:stretch>
+                                        </pic:blipFill>
+                                        <pic:spPr bwMode="auto">
+                                          <a:xfrm>
+                                            <a:off x="0" y="0"/>
+                                            <a:ext cx="4552315" cy="3609340"/>
+                                          </a:xfrm>
+                                          <a:prstGeom prst="rect">
+                                            <a:avLst/>
+                                          </a:prstGeom>
+                                        </pic:spPr>
+                                      </pic:pic>
+                                    </a:graphicData>
+                                  </a:graphic>
+                                </wp:inline>
+                              </w:drawing>
+                              <w:t xml:space="preserve">Рисунок </w:t>
+                            </w:r>
+                            <w:r>
+                              <w:rPr/>
+                              <w:fldChar w:fldCharType="begin"/>
+                            </w:r>
+                            <w:r>
+                              <w:rPr/>
+                              <w:instrText> SEQ Рисунок \* ARABIC </w:instrText>
+                            </w:r>
+                            <w:r>
+                              <w:rPr/>
+                              <w:fldChar w:fldCharType="separate"/>
+                            </w:r>
+                            <w:r>
+                              <w:rPr/>
+                              <w:t>1</w:t>
+                            </w:r>
+                            <w:r>
+                              <w:rPr/>
+                              <w:fldChar w:fldCharType="end"/>
+                            </w:r>
+                            <w:r>
+                              <w:rPr/>
+                              <w:t>: Исходные данные</w:t>
+                            </w:r>
+                          </w:p>
+                        </w:txbxContent>
+                      </wps:txbx>
+                      <wps:bodyPr anchor="t" lIns="0" tIns="0" rIns="0" bIns="0">
+                        <a:noAutofit/>
+                      </wps:bodyPr>
+                    </wps:wsp>
+                  </a:graphicData>
+                </a:graphic>
+              </wp:anchor>
+            </w:drawing>
+          </mc:Choice>
+          <mc:Fallback>
+            <w:pict>
+              <v:rect style="position:absolute;rotation:0;width:358.45pt;height:310pt;mso-wrap-distance-left:0pt;mso-wrap-distance-right:0pt;mso-wrap-distance-top:0pt;mso-wrap-distance-bottom:0pt;margin-top:0pt;mso-position-vertical:top;mso-position-vertical-relative:text;margin-left:75.95pt;mso-position-horizontal:center;mso-position-horizontal-relative:text">
+                <v:textbox inset="0in,0in,0in,0in">
+                  <w:txbxContent>
+                    <w:p>
+                      <w:pPr>
+                        <w:pStyle w:val="Style30"/>
+                        <w:spacing w:before="120" w:after="120"/>
+                        <w:jc w:val="center"/>
+                        <w:rPr/>
+                      </w:pPr>
+                      <w:r>
+                        <w:rPr/>
+                        <w:drawing>
+                          <wp:inline distT="0" distB="0" distL="0" distR="0">
+                            <wp:extent cx="4552315" cy="3609340"/>
+                            <wp:effectExtent l="0" t="0" r="0" b="0"/>
+                            <wp:docPr id="3" name="Изображение1" descr=""/>
+                            <wp:cNvGraphicFramePr>
+                              <a:graphicFrameLocks xmlns:a="http://schemas.openxmlformats.org/drawingml/2006/main" noChangeAspect="1"/>
+                            </wp:cNvGraphicFramePr>
+                            <a:graphic xmlns:a="http://schemas.openxmlformats.org/drawingml/2006/main">
+                              <a:graphicData uri="http://schemas.openxmlformats.org/drawingml/2006/picture">
+                                <pic:pic xmlns:pic="http://schemas.openxmlformats.org/drawingml/2006/picture">
+                                  <pic:nvPicPr>
+                                    <pic:cNvPr id="3" name="Изображение1" descr=""/>
+                                    <pic:cNvPicPr>
+                                      <a:picLocks noChangeAspect="1" noChangeArrowheads="1"/>
+                                    </pic:cNvPicPr>
+                                  </pic:nvPicPr>
+                                  <pic:blipFill>
+                                    <a:blip r:embed="rId2"/>
+                                    <a:stretch>
+                                      <a:fillRect/>
+                                    </a:stretch>
+                                  </pic:blipFill>
+                                  <pic:spPr bwMode="auto">
+                                    <a:xfrm>
+                                      <a:off x="0" y="0"/>
+                                      <a:ext cx="4552315" cy="3609340"/>
+                                    </a:xfrm>
+                                    <a:prstGeom prst="rect">
+                                      <a:avLst/>
+                                    </a:prstGeom>
+                                  </pic:spPr>
+                                </pic:pic>
+                              </a:graphicData>
+                            </a:graphic>
+                          </wp:inline>
+                        </w:drawing>
+                        <w:t xml:space="preserve">Рисунок </w:t>
+                      </w:r>
+                      <w:r>
+                        <w:rPr/>
+                        <w:fldChar w:fldCharType="begin"/>
+                      </w:r>
+                      <w:r>
+                        <w:rPr/>
+                        <w:instrText> SEQ Рисунок \* ARABIC </w:instrText>
+                      </w:r>
+                      <w:r>
+                        <w:rPr/>
+                        <w:fldChar w:fldCharType="separate"/>
+                      </w:r>
+                      <w:r>
+                        <w:rPr/>
+                        <w:t>1</w:t>
+                      </w:r>
+                      <w:r>
+                        <w:rPr/>
+                        <w:fldChar w:fldCharType="end"/>
+                      </w:r>
+                      <w:r>
+                        <w:rPr/>
+                        <w:t>: Исходные данные</w:t>
+                      </w:r>
+                    </w:p>
+                  </w:txbxContent>
+                </v:textbox>
+                <w10:wrap type="topAndBottom"/>
+              </v:rect>
+            </w:pict>
+          </mc:Fallback>
+        </mc:AlternateContent>
+      </w:r>
+    </w:p>
+    <w:p>
+      <w:pPr>
+        <w:pStyle w:val="Style18"/>
+        <w:jc w:val="both"/>
+        <w:rPr>
+          <w:sz w:val="28"/>
+          <w:szCs w:val="28"/>
+        </w:rPr>
+      </w:pPr>
+      <w:r>
+        <w:rPr>
+          <w:sz w:val="28"/>
+          <w:szCs w:val="28"/>
+        </w:rPr>
+        <w:t>(Должно получиться 0 1 2 3 4 5 6)</w:t>
+      </w:r>
+    </w:p>
+    <w:p>
+      <w:pPr>
+        <w:pStyle w:val="Style18"/>
+        <w:jc w:val="both"/>
+        <w:rPr>
+          <w:sz w:val="28"/>
+          <w:szCs w:val="28"/>
+        </w:rPr>
+      </w:pPr>
+      <w:r>
+        <w:rPr>
+          <w:sz w:val="28"/>
+          <w:szCs w:val="28"/>
+        </w:rPr>
+        <w:t>П</w:t>
+      </w:r>
+      <w:r>
+        <w:rPr>
+          <w:sz w:val="28"/>
+          <w:szCs w:val="28"/>
+        </w:rPr>
+        <w:t>ример выполения операции над последовательностью укорачивание. Из последовательности е удалим элементы с 2 по 4.</w:t>
+      </w:r>
+      <w:r>
+        <mc:AlternateContent>
+          <mc:Choice Requires="wps">
+            <w:drawing>
+              <wp:anchor behindDoc="0" distT="0" distB="0" distL="0" distR="0" simplePos="0" locked="0" layoutInCell="0" allowOverlap="1" relativeHeight="4">
+                <wp:simplePos x="0" y="0"/>
+                <wp:positionH relativeFrom="column">
+                  <wp:align>center</wp:align>
+                </wp:positionH>
+                <wp:positionV relativeFrom="paragraph">
+                  <wp:posOffset>635</wp:posOffset>
+                </wp:positionV>
+                <wp:extent cx="6480810" cy="2207895"/>
+                <wp:effectExtent l="0" t="0" r="0" b="0"/>
+                <wp:wrapSquare wrapText="largest"/>
+                <wp:docPr id="4" name="Врезка2"/>
+                <a:graphic xmlns:a="http://schemas.openxmlformats.org/drawingml/2006/main">
+                  <a:graphicData uri="http://schemas.microsoft.com/office/word/2010/wordprocessingShape">
+                    <wps:wsp>
+                      <wps:cNvSpPr txBox="1"/>
+                      <wps:spPr>
+                        <a:xfrm>
+                          <a:off x="0" y="0"/>
+                          <a:ext cx="6480810" cy="2207895"/>
+                        </a:xfrm>
+                        <a:prstGeom prst="rect"/>
+                        <a:solidFill>
+                          <a:srgbClr val="FFFFFF"/>
+                        </a:solidFill>
+                      </wps:spPr>
+                      <wps:txbx>
+                        <w:txbxContent>
+                          <w:p>
+                            <w:pPr>
+                              <w:pStyle w:val="Style30"/>
+                              <w:spacing w:before="120" w:after="120"/>
+                              <w:jc w:val="center"/>
+                              <w:rPr/>
+                            </w:pPr>
+                            <w:r>
+                              <w:rPr/>
+                              <w:drawing>
+                                <wp:inline distT="0" distB="0" distL="0" distR="0">
+                                  <wp:extent cx="6480810" cy="1880235"/>
+                                  <wp:effectExtent l="0" t="0" r="0" b="0"/>
+                                  <wp:docPr id="5" name="Изображение2" descr=""/>
+                                  <wp:cNvGraphicFramePr>
+                                    <a:graphicFrameLocks xmlns:a="http://schemas.openxmlformats.org/drawingml/2006/main" noChangeAspect="1"/>
+                                  </wp:cNvGraphicFramePr>
+                                  <a:graphic xmlns:a="http://schemas.openxmlformats.org/drawingml/2006/main">
+                                    <a:graphicData uri="http://schemas.openxmlformats.org/drawingml/2006/picture">
+                                      <pic:pic xmlns:pic="http://schemas.openxmlformats.org/drawingml/2006/picture">
+                                        <pic:nvPicPr>
+                                          <pic:cNvPr id="5" name="Изображение2" descr=""/>
+                                          <pic:cNvPicPr>
+                                            <a:picLocks noChangeAspect="1" noChangeArrowheads="1"/>
+                                          </pic:cNvPicPr>
+                                        </pic:nvPicPr>
+                                        <pic:blipFill>
+                                          <a:blip r:embed="rId3"/>
+                                          <a:stretch>
+                                            <a:fillRect/>
+                                          </a:stretch>
+                                        </pic:blipFill>
+                                        <pic:spPr bwMode="auto">
+                                          <a:xfrm>
+                                            <a:off x="0" y="0"/>
+                                            <a:ext cx="6480810" cy="1880235"/>
+                                          </a:xfrm>
+                                          <a:prstGeom prst="rect">
+                                            <a:avLst/>
+                                          </a:prstGeom>
+                                        </pic:spPr>
+                                      </pic:pic>
+                                    </a:graphicData>
+                                  </a:graphic>
+                                </wp:inline>
+                              </w:drawing>
+                              <w:t xml:space="preserve">Рисунок </w:t>
+                            </w:r>
+                            <w:r>
+                              <w:rPr/>
+                              <w:fldChar w:fldCharType="begin"/>
+                            </w:r>
+                            <w:r>
+                              <w:rPr/>
+                              <w:instrText> SEQ Рисунок \* ARABIC </w:instrText>
+                            </w:r>
+                            <w:r>
+                              <w:rPr/>
+                              <w:fldChar w:fldCharType="separate"/>
+                            </w:r>
+                            <w:r>
+                              <w:rPr/>
+                              <w:t>2</w:t>
+                            </w:r>
+                            <w:r>
+                              <w:rPr/>
+                              <w:fldChar w:fldCharType="end"/>
+                            </w:r>
+                            <w:r>
+                              <w:rPr/>
+                              <w:t>: Пример операций над множеством</w:t>
+                            </w:r>
+                          </w:p>
+                        </w:txbxContent>
+                      </wps:txbx>
+                      <wps:bodyPr anchor="t" lIns="0" tIns="0" rIns="0" bIns="0">
+                        <a:noAutofit/>
+                      </wps:bodyPr>
+                    </wps:wsp>
+                  </a:graphicData>
+                </a:graphic>
+              </wp:anchor>
+            </w:drawing>
+          </mc:Choice>
+          <mc:Fallback>
+            <w:pict>
+              <v:rect style="position:absolute;rotation:0;width:510.3pt;height:173.85pt;mso-wrap-distance-left:0pt;mso-wrap-distance-right:0pt;mso-wrap-distance-top:0pt;mso-wrap-distance-bottom:0pt;margin-top:0pt;mso-position-vertical:top;mso-position-vertical-relative:text;margin-left:0pt;mso-position-horizontal:center;mso-position-horizontal-relative:text">
+                <v:textbox inset="0in,0in,0in,0in">
+                  <w:txbxContent>
+                    <w:p>
+                      <w:pPr>
+                        <w:pStyle w:val="Style30"/>
+                        <w:spacing w:before="120" w:after="120"/>
+                        <w:jc w:val="center"/>
+                        <w:rPr/>
+                      </w:pPr>
+                      <w:r>
+                        <w:rPr/>
+                        <w:drawing>
+                          <wp:inline distT="0" distB="0" distL="0" distR="0">
+                            <wp:extent cx="6480810" cy="1880235"/>
+                            <wp:effectExtent l="0" t="0" r="0" b="0"/>
+                            <wp:docPr id="6" name="Изображение2" descr=""/>
+                            <wp:cNvGraphicFramePr>
+                              <a:graphicFrameLocks xmlns:a="http://schemas.openxmlformats.org/drawingml/2006/main" noChangeAspect="1"/>
+                            </wp:cNvGraphicFramePr>
+                            <a:graphic xmlns:a="http://schemas.openxmlformats.org/drawingml/2006/main">
+                              <a:graphicData uri="http://schemas.openxmlformats.org/drawingml/2006/picture">
+                                <pic:pic xmlns:pic="http://schemas.openxmlformats.org/drawingml/2006/picture">
+                                  <pic:nvPicPr>
+                                    <pic:cNvPr id="6" name="Изображение2" descr=""/>
+                                    <pic:cNvPicPr>
+                                      <a:picLocks noChangeAspect="1" noChangeArrowheads="1"/>
+                                    </pic:cNvPicPr>
+                                  </pic:nvPicPr>
+                                  <pic:blipFill>
+                                    <a:blip r:embed="rId3"/>
+                                    <a:stretch>
+                                      <a:fillRect/>
+                                    </a:stretch>
+                                  </pic:blipFill>
+                                  <pic:spPr bwMode="auto">
+                                    <a:xfrm>
+                                      <a:off x="0" y="0"/>
+                                      <a:ext cx="6480810" cy="1880235"/>
+                                    </a:xfrm>
+                                    <a:prstGeom prst="rect">
+                                      <a:avLst/>
+                                    </a:prstGeom>
+                                  </pic:spPr>
+                                </pic:pic>
+                              </a:graphicData>
+                            </a:graphic>
+                          </wp:inline>
+                        </w:drawing>
+                        <w:t xml:space="preserve">Рисунок </w:t>
+                      </w:r>
+                      <w:r>
+                        <w:rPr/>
+                        <w:fldChar w:fldCharType="begin"/>
+                      </w:r>
+                      <w:r>
+                        <w:rPr/>
+                        <w:instrText> SEQ Рисунок \* ARABIC </w:instrText>
+                      </w:r>
+                      <w:r>
+                        <w:rPr/>
+                        <w:fldChar w:fldCharType="separate"/>
+                      </w:r>
+                      <w:r>
+                        <w:rPr/>
+                        <w:t>2</w:t>
+                      </w:r>
+                      <w:r>
+                        <w:rPr/>
+                        <w:fldChar w:fldCharType="end"/>
+                      </w:r>
+                      <w:r>
+                        <w:rPr/>
+                        <w:t>: Пример операций над множеством</w:t>
+                      </w:r>
+                    </w:p>
+                  </w:txbxContent>
+                </v:textbox>
+                <w10:wrap type="square" side="largest"/>
+              </v:rect>
+            </w:pict>
+          </mc:Fallback>
+        </mc:AlternateContent>
+      </w:r>
+    </w:p>
+    <w:p>
+      <w:pPr>
+        <w:pStyle w:val="Style18"/>
+        <w:jc w:val="both"/>
+        <w:rPr>
+          <w:rFonts w:ascii="Times New Roman" w:hAnsi="Times New Roman"/>
+        </w:rPr>
+      </w:pPr>
+      <w:r>
+        <w:rPr>
+          <w:sz w:val="28"/>
+          <w:szCs w:val="28"/>
+        </w:rPr>
+      </w:r>
+    </w:p>
+    <w:p>
+      <w:pPr>
+        <w:pStyle w:val="Style18"/>
+        <w:jc w:val="both"/>
+        <w:rPr>
+          <w:sz w:val="28"/>
+          <w:szCs w:val="28"/>
+        </w:rPr>
+      </w:pPr>
+      <w:r>
+        <w:rPr>
+          <w:sz w:val="28"/>
+          <w:szCs w:val="28"/>
+        </w:rPr>
+        <w:t>П</w:t>
+      </w:r>
+      <w:r>
+        <w:rPr>
+          <w:sz w:val="28"/>
+          <w:szCs w:val="28"/>
+        </w:rPr>
+        <w:t>ример выполения операции исключения. Из последовательности d исключим последовательность с.</w:t>
+      </w:r>
+      <w:r>
+        <mc:AlternateContent>
+          <mc:Choice Requires="wps">
+            <w:drawing>
+              <wp:anchor behindDoc="0" distT="0" distB="0" distL="0" distR="0" simplePos="0" locked="0" layoutInCell="0" allowOverlap="1" relativeHeight="6">
+                <wp:simplePos x="0" y="0"/>
+                <wp:positionH relativeFrom="column">
+                  <wp:align>center</wp:align>
+                </wp:positionH>
+                <wp:positionV relativeFrom="paragraph">
+                  <wp:posOffset>635</wp:posOffset>
+                </wp:positionV>
+                <wp:extent cx="6480810" cy="2317115"/>
+                <wp:effectExtent l="0" t="0" r="0" b="0"/>
+                <wp:wrapSquare wrapText="largest"/>
+                <wp:docPr id="7" name="Врезка3"/>
+                <a:graphic xmlns:a="http://schemas.openxmlformats.org/drawingml/2006/main">
+                  <a:graphicData uri="http://schemas.microsoft.com/office/word/2010/wordprocessingShape">
+                    <wps:wsp>
+                      <wps:cNvSpPr txBox="1"/>
+                      <wps:spPr>
+                        <a:xfrm>
+                          <a:off x="0" y="0"/>
+                          <a:ext cx="6480810" cy="2317115"/>
+                        </a:xfrm>
+                        <a:prstGeom prst="rect"/>
+                        <a:solidFill>
+                          <a:srgbClr val="FFFFFF"/>
+                        </a:solidFill>
+                      </wps:spPr>
+                      <wps:txbx>
+                        <w:txbxContent>
+                          <w:p>
+                            <w:pPr>
+                              <w:pStyle w:val="Style30"/>
+                              <w:spacing w:before="120" w:after="120"/>
+                              <w:jc w:val="center"/>
+                              <w:rPr/>
+                            </w:pPr>
+                            <w:r>
+                              <w:rPr/>
+                              <w:drawing>
+                                <wp:inline distT="0" distB="0" distL="0" distR="0">
+                                  <wp:extent cx="6480810" cy="1989455"/>
+                                  <wp:effectExtent l="0" t="0" r="0" b="0"/>
+                                  <wp:docPr id="8" name="Изображение3" descr=""/>
+                                  <wp:cNvGraphicFramePr>
+                                    <a:graphicFrameLocks xmlns:a="http://schemas.openxmlformats.org/drawingml/2006/main" noChangeAspect="1"/>
+                                  </wp:cNvGraphicFramePr>
+                                  <a:graphic xmlns:a="http://schemas.openxmlformats.org/drawingml/2006/main">
+                                    <a:graphicData uri="http://schemas.openxmlformats.org/drawingml/2006/picture">
+                                      <pic:pic xmlns:pic="http://schemas.openxmlformats.org/drawingml/2006/picture">
+                                        <pic:nvPicPr>
+                                          <pic:cNvPr id="8" name="Изображение3" descr=""/>
+                                          <pic:cNvPicPr>
+                                            <a:picLocks noChangeAspect="1" noChangeArrowheads="1"/>
+                                          </pic:cNvPicPr>
+                                        </pic:nvPicPr>
+                                        <pic:blipFill>
+                                          <a:blip r:embed="rId4"/>
+                                          <a:stretch>
+                                            <a:fillRect/>
+                                          </a:stretch>
+                                        </pic:blipFill>
+                                        <pic:spPr bwMode="auto">
+                                          <a:xfrm>
+                                            <a:off x="0" y="0"/>
+                                            <a:ext cx="6480810" cy="1989455"/>
+                                          </a:xfrm>
+                                          <a:prstGeom prst="rect">
+                                            <a:avLst/>
+                                          </a:prstGeom>
+                                        </pic:spPr>
+                                      </pic:pic>
+                                    </a:graphicData>
+                                  </a:graphic>
+                                </wp:inline>
+                              </w:drawing>
+                              <w:t xml:space="preserve">Рисунок </w:t>
+                            </w:r>
+                            <w:r>
+                              <w:rPr/>
+                              <w:fldChar w:fldCharType="begin"/>
+                            </w:r>
+                            <w:r>
+                              <w:rPr/>
+                              <w:instrText> SEQ Рисунок \* ARABIC </w:instrText>
+                            </w:r>
+                            <w:r>
+                              <w:rPr/>
+                              <w:fldChar w:fldCharType="separate"/>
+                            </w:r>
+                            <w:r>
+                              <w:rPr/>
+                              <w:t>3</w:t>
+                            </w:r>
+                            <w:r>
+                              <w:rPr/>
+                              <w:fldChar w:fldCharType="end"/>
+                            </w:r>
+                            <w:r>
+                              <w:rPr/>
+                              <w:t>: Пример укорачивания</w:t>
+                            </w:r>
+                          </w:p>
+                        </w:txbxContent>
+                      </wps:txbx>
+                      <wps:bodyPr anchor="t" lIns="0" tIns="0" rIns="0" bIns="0">
+                        <a:noAutofit/>
+                      </wps:bodyPr>
+                    </wps:wsp>
+                  </a:graphicData>
+                </a:graphic>
+              </wp:anchor>
+            </w:drawing>
+          </mc:Choice>
+          <mc:Fallback>
+            <w:pict>
+              <v:rect style="position:absolute;rotation:0;width:510.3pt;height:182.45pt;mso-wrap-distance-left:0pt;mso-wrap-distance-right:0pt;mso-wrap-distance-top:0pt;mso-wrap-distance-bottom:0pt;margin-top:0pt;mso-position-vertical:top;mso-position-vertical-relative:text;margin-left:0pt;mso-position-horizontal:center;mso-position-horizontal-relative:text">
+                <v:textbox inset="0in,0in,0in,0in">
+                  <w:txbxContent>
+                    <w:p>
+                      <w:pPr>
+                        <w:pStyle w:val="Style30"/>
+                        <w:spacing w:before="120" w:after="120"/>
+                        <w:jc w:val="center"/>
+                        <w:rPr/>
+                      </w:pPr>
+                      <w:r>
+                        <w:rPr/>
+                        <w:drawing>
+                          <wp:inline distT="0" distB="0" distL="0" distR="0">
+                            <wp:extent cx="6480810" cy="1989455"/>
+                            <wp:effectExtent l="0" t="0" r="0" b="0"/>
+                            <wp:docPr id="9" name="Изображение3" descr=""/>
+                            <wp:cNvGraphicFramePr>
+                              <a:graphicFrameLocks xmlns:a="http://schemas.openxmlformats.org/drawingml/2006/main" noChangeAspect="1"/>
+                            </wp:cNvGraphicFramePr>
+                            <a:graphic xmlns:a="http://schemas.openxmlformats.org/drawingml/2006/main">
+                              <a:graphicData uri="http://schemas.openxmlformats.org/drawingml/2006/picture">
+                                <pic:pic xmlns:pic="http://schemas.openxmlformats.org/drawingml/2006/picture">
+                                  <pic:nvPicPr>
+                                    <pic:cNvPr id="9" name="Изображение3" descr=""/>
+                                    <pic:cNvPicPr>
+                                      <a:picLocks noChangeAspect="1" noChangeArrowheads="1"/>
+                                    </pic:cNvPicPr>
+                                  </pic:nvPicPr>
+                                  <pic:blipFill>
+                                    <a:blip r:embed="rId4"/>
+                                    <a:stretch>
+                                      <a:fillRect/>
+                                    </a:stretch>
+                                  </pic:blipFill>
+                                  <pic:spPr bwMode="auto">
+                                    <a:xfrm>
+                                      <a:off x="0" y="0"/>
+                                      <a:ext cx="6480810" cy="1989455"/>
+                                    </a:xfrm>
+                                    <a:prstGeom prst="rect">
+                                      <a:avLst/>
+                                    </a:prstGeom>
+                                  </pic:spPr>
+                                </pic:pic>
+                              </a:graphicData>
+                            </a:graphic>
+                          </wp:inline>
+                        </w:drawing>
+                        <w:t xml:space="preserve">Рисунок </w:t>
+                      </w:r>
+                      <w:r>
+                        <w:rPr/>
+                        <w:fldChar w:fldCharType="begin"/>
+                      </w:r>
+                      <w:r>
+                        <w:rPr/>
+                        <w:instrText> SEQ Рисунок \* ARABIC </w:instrText>
+                      </w:r>
+                      <w:r>
+                        <w:rPr/>
+                        <w:fldChar w:fldCharType="separate"/>
+                      </w:r>
+                      <w:r>
+                        <w:rPr/>
+                        <w:t>3</w:t>
+                      </w:r>
+                      <w:r>
+                        <w:rPr/>
+                        <w:fldChar w:fldCharType="end"/>
+                      </w:r>
+                      <w:r>
+                        <w:rPr/>
+                        <w:t>: Пример укорачивания</w:t>
+                      </w:r>
+                    </w:p>
+                  </w:txbxContent>
+                </v:textbox>
+                <w10:wrap type="square" side="largest"/>
+              </v:rect>
+            </w:pict>
+          </mc:Fallback>
+        </mc:AlternateContent>
+      </w:r>
+    </w:p>
+    <w:p>
+      <w:pPr>
+        <w:pStyle w:val="Style18"/>
+        <w:jc w:val="both"/>
+        <w:rPr>
+          <w:sz w:val="28"/>
+          <w:szCs w:val="28"/>
+        </w:rPr>
+      </w:pPr>
+      <w:r>
+        <w:rPr>
+          <w:sz w:val="28"/>
+          <w:szCs w:val="28"/>
+        </w:rPr>
+        <w:t>П</w:t>
+      </w:r>
+      <w:r>
+        <w:rPr>
+          <w:sz w:val="28"/>
+          <w:szCs w:val="28"/>
+        </w:rPr>
+        <w:t>ример выполения операции замены. Заменим элементы из последовательности d последовательностью с 3 позиции.</w:t>
+      </w:r>
+      <w:r>
+        <mc:AlternateContent>
+          <mc:Choice Requires="wps">
+            <w:drawing>
+              <wp:anchor behindDoc="0" distT="0" distB="0" distL="0" distR="0" simplePos="0" locked="0" layoutInCell="0" allowOverlap="1" relativeHeight="8">
+                <wp:simplePos x="0" y="0"/>
+                <wp:positionH relativeFrom="column">
+                  <wp:align>center</wp:align>
+                </wp:positionH>
+                <wp:positionV relativeFrom="paragraph">
+                  <wp:posOffset>635</wp:posOffset>
+                </wp:positionV>
+                <wp:extent cx="6480810" cy="2347595"/>
+                <wp:effectExtent l="0" t="0" r="0" b="0"/>
+                <wp:wrapSquare wrapText="largest"/>
+                <wp:docPr id="10" name="Врезка4"/>
+                <a:graphic xmlns:a="http://schemas.openxmlformats.org/drawingml/2006/main">
+                  <a:graphicData uri="http://schemas.microsoft.com/office/word/2010/wordprocessingShape">
+                    <wps:wsp>
+                      <wps:cNvSpPr txBox="1"/>
+                      <wps:spPr>
+                        <a:xfrm>
+                          <a:off x="0" y="0"/>
+                          <a:ext cx="6480810" cy="2347595"/>
+                        </a:xfrm>
+                        <a:prstGeom prst="rect"/>
+                        <a:solidFill>
+                          <a:srgbClr val="FFFFFF"/>
+                        </a:solidFill>
+                      </wps:spPr>
+                      <wps:txbx>
+                        <w:txbxContent>
+                          <w:p>
+                            <w:pPr>
+                              <w:pStyle w:val="Style30"/>
+                              <w:spacing w:before="120" w:after="120"/>
+                              <w:jc w:val="center"/>
+                              <w:rPr/>
+                            </w:pPr>
+                            <w:r>
+                              <w:rPr/>
+                              <w:drawing>
+                                <wp:inline distT="0" distB="0" distL="0" distR="0">
+                                  <wp:extent cx="6480810" cy="2019935"/>
+                                  <wp:effectExtent l="0" t="0" r="0" b="0"/>
+                                  <wp:docPr id="11" name="Изображение4" descr=""/>
+                                  <wp:cNvGraphicFramePr>
+                                    <a:graphicFrameLocks xmlns:a="http://schemas.openxmlformats.org/drawingml/2006/main" noChangeAspect="1"/>
+                                  </wp:cNvGraphicFramePr>
+                                  <a:graphic xmlns:a="http://schemas.openxmlformats.org/drawingml/2006/main">
+                                    <a:graphicData uri="http://schemas.openxmlformats.org/drawingml/2006/picture">
+                                      <pic:pic xmlns:pic="http://schemas.openxmlformats.org/drawingml/2006/picture">
+                                        <pic:nvPicPr>
+                                          <pic:cNvPr id="11" name="Изображение4" descr=""/>
+                                          <pic:cNvPicPr>
+                                            <a:picLocks noChangeAspect="1" noChangeArrowheads="1"/>
+                                          </pic:cNvPicPr>
+                                        </pic:nvPicPr>
+                                        <pic:blipFill>
+                                          <a:blip r:embed="rId5"/>
+                                          <a:stretch>
+                                            <a:fillRect/>
+                                          </a:stretch>
+                                        </pic:blipFill>
+                                        <pic:spPr bwMode="auto">
+                                          <a:xfrm>
+                                            <a:off x="0" y="0"/>
+                                            <a:ext cx="6480810" cy="2019935"/>
+                                          </a:xfrm>
+                                          <a:prstGeom prst="rect">
+                                            <a:avLst/>
+                                          </a:prstGeom>
+                                        </pic:spPr>
+                                      </pic:pic>
+                                    </a:graphicData>
+                                  </a:graphic>
+                                </wp:inline>
+                              </w:drawing>
+                              <w:t xml:space="preserve">Рисунок </w:t>
+                            </w:r>
+                            <w:r>
+                              <w:rPr/>
+                              <w:fldChar w:fldCharType="begin"/>
+                            </w:r>
+                            <w:r>
+                              <w:rPr/>
+                              <w:instrText> SEQ Рисунок \* ARABIC </w:instrText>
+                            </w:r>
+                            <w:r>
+                              <w:rPr/>
+                              <w:fldChar w:fldCharType="separate"/>
+                            </w:r>
+                            <w:r>
+                              <w:rPr/>
+                              <w:t>4</w:t>
+                            </w:r>
+                            <w:r>
+                              <w:rPr/>
+                              <w:fldChar w:fldCharType="end"/>
+                            </w:r>
+                            <w:r>
+                              <w:rPr/>
+                              <w:t>: Пример исключения</w:t>
+                            </w:r>
+                          </w:p>
+                        </w:txbxContent>
+                      </wps:txbx>
+                      <wps:bodyPr anchor="t" lIns="0" tIns="0" rIns="0" bIns="0">
+                        <a:noAutofit/>
+                      </wps:bodyPr>
+                    </wps:wsp>
+                  </a:graphicData>
+                </a:graphic>
+              </wp:anchor>
+            </w:drawing>
+          </mc:Choice>
+          <mc:Fallback>
+            <w:pict>
+              <v:rect style="position:absolute;rotation:0;width:510.3pt;height:184.85pt;mso-wrap-distance-left:0pt;mso-wrap-distance-right:0pt;mso-wrap-distance-top:0pt;mso-wrap-distance-bottom:0pt;margin-top:0pt;mso-position-vertical:top;mso-position-vertical-relative:text;margin-left:0pt;mso-position-horizontal:center;mso-position-horizontal-relative:text">
+                <v:textbox inset="0in,0in,0in,0in">
+                  <w:txbxContent>
+                    <w:p>
+                      <w:pPr>
+                        <w:pStyle w:val="Style30"/>
+                        <w:spacing w:before="120" w:after="120"/>
+                        <w:jc w:val="center"/>
+                        <w:rPr/>
+                      </w:pPr>
+                      <w:r>
+                        <w:rPr/>
+                        <w:drawing>
+                          <wp:inline distT="0" distB="0" distL="0" distR="0">
+                            <wp:extent cx="6480810" cy="2019935"/>
+                            <wp:effectExtent l="0" t="0" r="0" b="0"/>
+                            <wp:docPr id="12" name="Изображение4" descr=""/>
+                            <wp:cNvGraphicFramePr>
+                              <a:graphicFrameLocks xmlns:a="http://schemas.openxmlformats.org/drawingml/2006/main" noChangeAspect="1"/>
+                            </wp:cNvGraphicFramePr>
+                            <a:graphic xmlns:a="http://schemas.openxmlformats.org/drawingml/2006/main">
+                              <a:graphicData uri="http://schemas.openxmlformats.org/drawingml/2006/picture">
+                                <pic:pic xmlns:pic="http://schemas.openxmlformats.org/drawingml/2006/picture">
+                                  <pic:nvPicPr>
+                                    <pic:cNvPr id="12" name="Изображение4" descr=""/>
+                                    <pic:cNvPicPr>
+                                      <a:picLocks noChangeAspect="1" noChangeArrowheads="1"/>
+                                    </pic:cNvPicPr>
+                                  </pic:nvPicPr>
+                                  <pic:blipFill>
+                                    <a:blip r:embed="rId5"/>
+                                    <a:stretch>
+                                      <a:fillRect/>
+                                    </a:stretch>
+                                  </pic:blipFill>
+                                  <pic:spPr bwMode="auto">
+                                    <a:xfrm>
+                                      <a:off x="0" y="0"/>
+                                      <a:ext cx="6480810" cy="2019935"/>
+                                    </a:xfrm>
+                                    <a:prstGeom prst="rect">
+                                      <a:avLst/>
+                                    </a:prstGeom>
+                                  </pic:spPr>
+                                </pic:pic>
+                              </a:graphicData>
+                            </a:graphic>
+                          </wp:inline>
+                        </w:drawing>
+                        <w:t xml:space="preserve">Рисунок </w:t>
+                      </w:r>
+                      <w:r>
+                        <w:rPr/>
+                        <w:fldChar w:fldCharType="begin"/>
+                      </w:r>
+                      <w:r>
+                        <w:rPr/>
+                        <w:instrText> SEQ Рисунок \* ARABIC </w:instrText>
+                      </w:r>
+                      <w:r>
+                        <w:rPr/>
+                        <w:fldChar w:fldCharType="separate"/>
+                      </w:r>
+                      <w:r>
+                        <w:rPr/>
+                        <w:t>4</w:t>
+                      </w:r>
+                      <w:r>
+                        <w:rPr/>
+                        <w:fldChar w:fldCharType="end"/>
+                      </w:r>
+                      <w:r>
+                        <w:rPr/>
+                        <w:t>: Пример исключения</w:t>
+                      </w:r>
+                    </w:p>
+                  </w:txbxContent>
+                </v:textbox>
+                <w10:wrap type="square" side="largest"/>
+              </v:rect>
+            </w:pict>
+          </mc:Fallback>
+        </mc:AlternateContent>
+      </w:r>
+    </w:p>
+    <w:p>
+      <w:pPr>
+        <w:pStyle w:val="Style18"/>
+        <w:jc w:val="both"/>
+        <w:rPr>
+          <w:rFonts w:ascii="Times New Roman" w:hAnsi="Times New Roman"/>
+        </w:rPr>
+      </w:pPr>
+      <w:r>
+        <w:rPr>
+          <w:sz w:val="28"/>
+          <w:szCs w:val="28"/>
+        </w:rPr>
+      </w:r>
+      <w:r>
+        <mc:AlternateContent>
+          <mc:Choice Requires="wps">
+            <w:drawing>
+              <wp:anchor behindDoc="0" distT="0" distB="0" distL="0" distR="0" simplePos="0" locked="0" layoutInCell="0" allowOverlap="1" relativeHeight="10">
+                <wp:simplePos x="0" y="0"/>
+                <wp:positionH relativeFrom="column">
+                  <wp:align>center</wp:align>
+                </wp:positionH>
+                <wp:positionV relativeFrom="paragraph">
+                  <wp:posOffset>635</wp:posOffset>
+                </wp:positionV>
+                <wp:extent cx="6480810" cy="2269490"/>
+                <wp:effectExtent l="0" t="0" r="0" b="0"/>
+                <wp:wrapSquare wrapText="largest"/>
+                <wp:docPr id="13" name="Врезка5"/>
+                <a:graphic xmlns:a="http://schemas.openxmlformats.org/drawingml/2006/main">
+                  <a:graphicData uri="http://schemas.microsoft.com/office/word/2010/wordprocessingShape">
+                    <wps:wsp>
+                      <wps:cNvSpPr txBox="1"/>
+                      <wps:spPr>
+                        <a:xfrm>
+                          <a:off x="0" y="0"/>
+                          <a:ext cx="6480810" cy="2269490"/>
+                        </a:xfrm>
+                        <a:prstGeom prst="rect"/>
+                        <a:solidFill>
+                          <a:srgbClr val="FFFFFF"/>
+                        </a:solidFill>
+                      </wps:spPr>
+                      <wps:txbx>
+                        <w:txbxContent>
+                          <w:p>
+                            <w:pPr>
+                              <w:pStyle w:val="Style30"/>
+                              <w:spacing w:before="120" w:after="120"/>
+                              <w:jc w:val="center"/>
+                              <w:rPr/>
+                            </w:pPr>
+                            <w:r>
+                              <w:rPr/>
+                              <w:drawing>
+                                <wp:inline distT="0" distB="0" distL="0" distR="0">
+                                  <wp:extent cx="6480810" cy="1941830"/>
+                                  <wp:effectExtent l="0" t="0" r="0" b="0"/>
+                                  <wp:docPr id="14" name="Изображение5" descr=""/>
+                                  <wp:cNvGraphicFramePr>
+                                    <a:graphicFrameLocks xmlns:a="http://schemas.openxmlformats.org/drawingml/2006/main" noChangeAspect="1"/>
+                                  </wp:cNvGraphicFramePr>
+                                  <a:graphic xmlns:a="http://schemas.openxmlformats.org/drawingml/2006/main">
+                                    <a:graphicData uri="http://schemas.openxmlformats.org/drawingml/2006/picture">
+                                      <pic:pic xmlns:pic="http://schemas.openxmlformats.org/drawingml/2006/picture">
+                                        <pic:nvPicPr>
+                                          <pic:cNvPr id="14" name="Изображение5" descr=""/>
+                                          <pic:cNvPicPr>
+                                            <a:picLocks noChangeAspect="1" noChangeArrowheads="1"/>
+                                          </pic:cNvPicPr>
+                                        </pic:nvPicPr>
+                                        <pic:blipFill>
+                                          <a:blip r:embed="rId6"/>
+                                          <a:stretch>
+                                            <a:fillRect/>
+                                          </a:stretch>
+                                        </pic:blipFill>
+                                        <pic:spPr bwMode="auto">
+                                          <a:xfrm>
+                                            <a:off x="0" y="0"/>
+                                            <a:ext cx="6480810" cy="1941830"/>
+                                          </a:xfrm>
+                                          <a:prstGeom prst="rect">
+                                            <a:avLst/>
+                                          </a:prstGeom>
+                                        </pic:spPr>
+                                      </pic:pic>
+                                    </a:graphicData>
+                                  </a:graphic>
+                                </wp:inline>
+                              </w:drawing>
+                              <w:t xml:space="preserve">Рисунок </w:t>
+                            </w:r>
+                            <w:r>
+                              <w:rPr/>
+                              <w:fldChar w:fldCharType="begin"/>
+                            </w:r>
+                            <w:r>
+                              <w:rPr/>
+                              <w:instrText> SEQ Рисунок \* ARABIC </w:instrText>
+                            </w:r>
+                            <w:r>
+                              <w:rPr/>
+                              <w:fldChar w:fldCharType="separate"/>
+                            </w:r>
+                            <w:r>
+                              <w:rPr/>
+                              <w:t>5</w:t>
+                            </w:r>
+                            <w:r>
+                              <w:rPr/>
+                              <w:fldChar w:fldCharType="end"/>
+                            </w:r>
+                            <w:r>
+                              <w:rPr/>
+                              <w:t>: Пример замены</w:t>
+                            </w:r>
+                          </w:p>
+                        </w:txbxContent>
+                      </wps:txbx>
+                      <wps:bodyPr anchor="t" lIns="0" tIns="0" rIns="0" bIns="0">
+                        <a:noAutofit/>
+                      </wps:bodyPr>
+                    </wps:wsp>
+                  </a:graphicData>
+                </a:graphic>
+              </wp:anchor>
+            </w:drawing>
+          </mc:Choice>
+          <mc:Fallback>
+            <w:pict>
+              <v:rect style="position:absolute;rotation:0;width:510.3pt;height:178.7pt;mso-wrap-distance-left:0pt;mso-wrap-distance-right:0pt;mso-wrap-distance-top:0pt;mso-wrap-distance-bottom:0pt;margin-top:0pt;mso-position-vertical:top;mso-position-vertical-relative:text;margin-left:0pt;mso-position-horizontal:center;mso-position-horizontal-relative:text">
+                <v:textbox inset="0in,0in,0in,0in">
+                  <w:txbxContent>
+                    <w:p>
+                      <w:pPr>
+                        <w:pStyle w:val="Style30"/>
+                        <w:spacing w:before="120" w:after="120"/>
+                        <w:jc w:val="center"/>
+                        <w:rPr/>
+                      </w:pPr>
+                      <w:r>
+                        <w:rPr/>
+                        <w:drawing>
+                          <wp:inline distT="0" distB="0" distL="0" distR="0">
+                            <wp:extent cx="6480810" cy="1941830"/>
+                            <wp:effectExtent l="0" t="0" r="0" b="0"/>
+                            <wp:docPr id="15" name="Изображение5" descr=""/>
+                            <wp:cNvGraphicFramePr>
+                              <a:graphicFrameLocks xmlns:a="http://schemas.openxmlformats.org/drawingml/2006/main" noChangeAspect="1"/>
+                            </wp:cNvGraphicFramePr>
+                            <a:graphic xmlns:a="http://schemas.openxmlformats.org/drawingml/2006/main">
+                              <a:graphicData uri="http://schemas.openxmlformats.org/drawingml/2006/picture">
+                                <pic:pic xmlns:pic="http://schemas.openxmlformats.org/drawingml/2006/picture">
+                                  <pic:nvPicPr>
+                                    <pic:cNvPr id="15" name="Изображение5" descr=""/>
+                                    <pic:cNvPicPr>
+                                      <a:picLocks noChangeAspect="1" noChangeArrowheads="1"/>
+                                    </pic:cNvPicPr>
+                                  </pic:nvPicPr>
+                                  <pic:blipFill>
+                                    <a:blip r:embed="rId6"/>
+                                    <a:stretch>
+                                      <a:fillRect/>
+                                    </a:stretch>
+                                  </pic:blipFill>
+                                  <pic:spPr bwMode="auto">
+                                    <a:xfrm>
+                                      <a:off x="0" y="0"/>
+                                      <a:ext cx="6480810" cy="1941830"/>
+                                    </a:xfrm>
+                                    <a:prstGeom prst="rect">
+                                      <a:avLst/>
+                                    </a:prstGeom>
+                                  </pic:spPr>
+                                </pic:pic>
+                              </a:graphicData>
+                            </a:graphic>
+                          </wp:inline>
+                        </w:drawing>
+                        <w:t xml:space="preserve">Рисунок </w:t>
+                      </w:r>
+                      <w:r>
+                        <w:rPr/>
+                        <w:fldChar w:fldCharType="begin"/>
+                      </w:r>
+                      <w:r>
+                        <w:rPr/>
+                        <w:instrText> SEQ Рисунок \* ARABIC </w:instrText>
+                      </w:r>
+                      <w:r>
+                        <w:rPr/>
+                        <w:fldChar w:fldCharType="separate"/>
+                      </w:r>
+                      <w:r>
+                        <w:rPr/>
+                        <w:t>5</w:t>
+                      </w:r>
+                      <w:r>
+                        <w:rPr/>
+                        <w:fldChar w:fldCharType="end"/>
+                      </w:r>
+                      <w:r>
+                        <w:rPr/>
+                        <w:t>: Пример замены</w:t>
+                      </w:r>
+                    </w:p>
+                  </w:txbxContent>
+                </v:textbox>
+                <w10:wrap type="square" side="largest"/>
+              </v:rect>
+            </w:pict>
+          </mc:Fallback>
+        </mc:AlternateContent>
+      </w:r>
+    </w:p>
+    <w:p>
+      <w:pPr>
+        <w:pStyle w:val="Style18"/>
+        <w:jc w:val="both"/>
+        <w:rPr>
+          <w:rFonts w:ascii="Times New Roman" w:hAnsi="Times New Roman"/>
+        </w:rPr>
+      </w:pPr>
+      <w:r>
+        <w:rPr>
+          <w:sz w:val="28"/>
+          <w:szCs w:val="28"/>
+        </w:rPr>
       </w:r>
       <w:r>
         <w:br w:type="page"/>
+      </w:r>
+    </w:p>
+    <w:p>
+      <w:pPr>
+        <w:pStyle w:val="Style18"/>
+        <w:jc w:val="both"/>
+        <w:rPr>
+          <w:b/>
+          <w:b/>
+          <w:bCs/>
+          <w:sz w:val="28"/>
+          <w:szCs w:val="28"/>
+        </w:rPr>
+      </w:pPr>
+      <w:r>
+        <w:rPr>
+          <w:b/>
+          <w:bCs/>
+          <w:sz w:val="28"/>
+          <w:szCs w:val="28"/>
+        </w:rPr>
+        <w:t>2) Пример на случайных данных</w:t>
+      </w:r>
+    </w:p>
+    <w:p>
+      <w:pPr>
+        <w:pStyle w:val="Style18"/>
+        <w:jc w:val="both"/>
+        <w:rPr>
+          <w:b w:val="false"/>
+          <w:b w:val="false"/>
+          <w:bCs w:val="false"/>
+          <w:sz w:val="28"/>
+          <w:szCs w:val="28"/>
+        </w:rPr>
+      </w:pPr>
+      <w:r>
+        <w:rPr>
+          <w:b w:val="false"/>
+          <w:bCs w:val="false"/>
+          <w:sz w:val="28"/>
+          <w:szCs w:val="28"/>
+        </w:rPr>
+        <w:t>Сгенерированные множества и последовательности:</w:t>
+      </w:r>
+    </w:p>
+    <w:p>
+      <w:pPr>
+        <w:pStyle w:val="Style18"/>
+        <w:jc w:val="both"/>
+        <w:rPr>
+          <w:sz w:val="28"/>
+          <w:szCs w:val="28"/>
+        </w:rPr>
+      </w:pPr>
+      <w:r>
+        <w:rPr>
+          <w:b w:val="false"/>
+          <w:bCs w:val="false"/>
+          <w:sz w:val="28"/>
+          <w:szCs w:val="28"/>
+        </w:rPr>
+        <w:t>П</w:t>
+      </w:r>
+      <w:r>
+        <w:rPr>
+          <w:b w:val="false"/>
+          <w:bCs w:val="false"/>
+          <w:sz w:val="28"/>
+          <w:szCs w:val="28"/>
+        </w:rPr>
+        <w:t xml:space="preserve">ример выполнения </w:t>
+      </w:r>
+      <w:r>
+        <w:rPr>
+          <w:b w:val="false"/>
+          <w:bCs w:val="false"/>
+          <w:sz w:val="24"/>
+          <w:szCs w:val="24"/>
+        </w:rPr>
+        <w:t xml:space="preserve">A \ (B ∩ C ∩ D) </w:t>
+      </w:r>
+      <w:r>
+        <w:rPr>
+          <w:rFonts w:cs="Cambria Math" w:ascii="Cambria Math" w:hAnsi="Cambria Math"/>
+          <w:b w:val="false"/>
+          <w:bCs w:val="false"/>
+          <w:sz w:val="24"/>
+          <w:szCs w:val="24"/>
+        </w:rPr>
+        <w:t>⊕</w:t>
+      </w:r>
+      <w:r>
+        <w:rPr>
+          <w:b w:val="false"/>
+          <w:bCs w:val="false"/>
+          <w:sz w:val="24"/>
+          <w:szCs w:val="24"/>
+        </w:rPr>
+        <w:t xml:space="preserve"> E:</w:t>
+      </w:r>
+      <w:r>
+        <mc:AlternateContent>
+          <mc:Choice Requires="wps">
+            <w:drawing>
+              <wp:anchor behindDoc="0" distT="0" distB="0" distL="0" distR="0" simplePos="0" locked="0" layoutInCell="0" allowOverlap="1" relativeHeight="12">
+                <wp:simplePos x="0" y="0"/>
+                <wp:positionH relativeFrom="column">
+                  <wp:align>center</wp:align>
+                </wp:positionH>
+                <wp:positionV relativeFrom="paragraph">
+                  <wp:posOffset>635</wp:posOffset>
+                </wp:positionV>
+                <wp:extent cx="6480810" cy="2348865"/>
+                <wp:effectExtent l="0" t="0" r="0" b="0"/>
+                <wp:wrapSquare wrapText="largest"/>
+                <wp:docPr id="16" name="Врезка6"/>
+                <a:graphic xmlns:a="http://schemas.openxmlformats.org/drawingml/2006/main">
+                  <a:graphicData uri="http://schemas.microsoft.com/office/word/2010/wordprocessingShape">
+                    <wps:wsp>
+                      <wps:cNvSpPr txBox="1"/>
+                      <wps:spPr>
+                        <a:xfrm>
+                          <a:off x="0" y="0"/>
+                          <a:ext cx="6480810" cy="2348865"/>
+                        </a:xfrm>
+                        <a:prstGeom prst="rect"/>
+                        <a:solidFill>
+                          <a:srgbClr val="FFFFFF"/>
+                        </a:solidFill>
+                      </wps:spPr>
+                      <wps:txbx>
+                        <w:txbxContent>
+                          <w:p>
+                            <w:pPr>
+                              <w:pStyle w:val="Style30"/>
+                              <w:spacing w:before="120" w:after="120"/>
+                              <w:jc w:val="center"/>
+                              <w:rPr/>
+                            </w:pPr>
+                            <w:r>
+                              <w:rPr/>
+                              <w:drawing>
+                                <wp:inline distT="0" distB="0" distL="0" distR="0">
+                                  <wp:extent cx="6480810" cy="2021205"/>
+                                  <wp:effectExtent l="0" t="0" r="0" b="0"/>
+                                  <wp:docPr id="17" name="Изображение6" descr=""/>
+                                  <wp:cNvGraphicFramePr>
+                                    <a:graphicFrameLocks xmlns:a="http://schemas.openxmlformats.org/drawingml/2006/main" noChangeAspect="1"/>
+                                  </wp:cNvGraphicFramePr>
+                                  <a:graphic xmlns:a="http://schemas.openxmlformats.org/drawingml/2006/main">
+                                    <a:graphicData uri="http://schemas.openxmlformats.org/drawingml/2006/picture">
+                                      <pic:pic xmlns:pic="http://schemas.openxmlformats.org/drawingml/2006/picture">
+                                        <pic:nvPicPr>
+                                          <pic:cNvPr id="17" name="Изображение6" descr=""/>
+                                          <pic:cNvPicPr>
+                                            <a:picLocks noChangeAspect="1" noChangeArrowheads="1"/>
+                                          </pic:cNvPicPr>
+                                        </pic:nvPicPr>
+                                        <pic:blipFill>
+                                          <a:blip r:embed="rId7"/>
+                                          <a:stretch>
+                                            <a:fillRect/>
+                                          </a:stretch>
+                                        </pic:blipFill>
+                                        <pic:spPr bwMode="auto">
+                                          <a:xfrm>
+                                            <a:off x="0" y="0"/>
+                                            <a:ext cx="6480810" cy="2021205"/>
+                                          </a:xfrm>
+                                          <a:prstGeom prst="rect">
+                                            <a:avLst/>
+                                          </a:prstGeom>
+                                        </pic:spPr>
+                                      </pic:pic>
+                                    </a:graphicData>
+                                  </a:graphic>
+                                </wp:inline>
+                              </w:drawing>
+                              <w:t xml:space="preserve">Рисунок </w:t>
+                            </w:r>
+                            <w:r>
+                              <w:rPr/>
+                              <w:fldChar w:fldCharType="begin"/>
+                            </w:r>
+                            <w:r>
+                              <w:rPr/>
+                              <w:instrText> SEQ Рисунок \* ARABIC </w:instrText>
+                            </w:r>
+                            <w:r>
+                              <w:rPr/>
+                              <w:fldChar w:fldCharType="separate"/>
+                            </w:r>
+                            <w:r>
+                              <w:rPr/>
+                              <w:t>6</w:t>
+                            </w:r>
+                            <w:r>
+                              <w:rPr/>
+                              <w:fldChar w:fldCharType="end"/>
+                            </w:r>
+                            <w:r>
+                              <w:rPr/>
+                              <w:t>: Сгенерированные структуры</w:t>
+                            </w:r>
+                          </w:p>
+                        </w:txbxContent>
+                      </wps:txbx>
+                      <wps:bodyPr anchor="t" lIns="0" tIns="0" rIns="0" bIns="0">
+                        <a:noAutofit/>
+                      </wps:bodyPr>
+                    </wps:wsp>
+                  </a:graphicData>
+                </a:graphic>
+              </wp:anchor>
+            </w:drawing>
+          </mc:Choice>
+          <mc:Fallback>
+            <w:pict>
+              <v:rect style="position:absolute;rotation:0;width:510.3pt;height:184.95pt;mso-wrap-distance-left:0pt;mso-wrap-distance-right:0pt;mso-wrap-distance-top:0pt;mso-wrap-distance-bottom:0pt;margin-top:0pt;mso-position-vertical:top;mso-position-vertical-relative:text;margin-left:0pt;mso-position-horizontal:center;mso-position-horizontal-relative:text">
+                <v:textbox inset="0in,0in,0in,0in">
+                  <w:txbxContent>
+                    <w:p>
+                      <w:pPr>
+                        <w:pStyle w:val="Style30"/>
+                        <w:spacing w:before="120" w:after="120"/>
+                        <w:jc w:val="center"/>
+                        <w:rPr/>
+                      </w:pPr>
+                      <w:r>
+                        <w:rPr/>
+                        <w:drawing>
+                          <wp:inline distT="0" distB="0" distL="0" distR="0">
+                            <wp:extent cx="6480810" cy="2021205"/>
+                            <wp:effectExtent l="0" t="0" r="0" b="0"/>
+                            <wp:docPr id="18" name="Изображение6" descr=""/>
+                            <wp:cNvGraphicFramePr>
+                              <a:graphicFrameLocks xmlns:a="http://schemas.openxmlformats.org/drawingml/2006/main" noChangeAspect="1"/>
+                            </wp:cNvGraphicFramePr>
+                            <a:graphic xmlns:a="http://schemas.openxmlformats.org/drawingml/2006/main">
+                              <a:graphicData uri="http://schemas.openxmlformats.org/drawingml/2006/picture">
+                                <pic:pic xmlns:pic="http://schemas.openxmlformats.org/drawingml/2006/picture">
+                                  <pic:nvPicPr>
+                                    <pic:cNvPr id="18" name="Изображение6" descr=""/>
+                                    <pic:cNvPicPr>
+                                      <a:picLocks noChangeAspect="1" noChangeArrowheads="1"/>
+                                    </pic:cNvPicPr>
+                                  </pic:nvPicPr>
+                                  <pic:blipFill>
+                                    <a:blip r:embed="rId7"/>
+                                    <a:stretch>
+                                      <a:fillRect/>
+                                    </a:stretch>
+                                  </pic:blipFill>
+                                  <pic:spPr bwMode="auto">
+                                    <a:xfrm>
+                                      <a:off x="0" y="0"/>
+                                      <a:ext cx="6480810" cy="2021205"/>
+                                    </a:xfrm>
+                                    <a:prstGeom prst="rect">
+                                      <a:avLst/>
+                                    </a:prstGeom>
+                                  </pic:spPr>
+                                </pic:pic>
+                              </a:graphicData>
+                            </a:graphic>
+                          </wp:inline>
+                        </w:drawing>
+                        <w:t xml:space="preserve">Рисунок </w:t>
+                      </w:r>
+                      <w:r>
+                        <w:rPr/>
+                        <w:fldChar w:fldCharType="begin"/>
+                      </w:r>
+                      <w:r>
+                        <w:rPr/>
+                        <w:instrText> SEQ Рисунок \* ARABIC </w:instrText>
+                      </w:r>
+                      <w:r>
+                        <w:rPr/>
+                        <w:fldChar w:fldCharType="separate"/>
+                      </w:r>
+                      <w:r>
+                        <w:rPr/>
+                        <w:t>6</w:t>
+                      </w:r>
+                      <w:r>
+                        <w:rPr/>
+                        <w:fldChar w:fldCharType="end"/>
+                      </w:r>
+                      <w:r>
+                        <w:rPr/>
+                        <w:t>: Сгенерированные структуры</w:t>
+                      </w:r>
+                    </w:p>
+                  </w:txbxContent>
+                </v:textbox>
+                <w10:wrap type="square" side="largest"/>
+              </v:rect>
+            </w:pict>
+          </mc:Fallback>
+        </mc:AlternateContent>
+      </w:r>
+    </w:p>
+    <w:p>
+      <w:pPr>
+        <w:pStyle w:val="Style18"/>
+        <w:jc w:val="both"/>
+        <w:rPr>
+          <w:b w:val="false"/>
+          <w:b w:val="false"/>
+          <w:bCs w:val="false"/>
+          <w:sz w:val="28"/>
+          <w:szCs w:val="28"/>
+        </w:rPr>
+      </w:pPr>
+      <w:r>
+        <w:rPr>
+          <w:b w:val="false"/>
+          <w:bCs w:val="false"/>
+          <w:sz w:val="28"/>
+          <w:szCs w:val="28"/>
+        </w:rPr>
+        <w:t>П</w:t>
+      </w:r>
+      <w:r>
+        <w:rPr>
+          <w:b w:val="false"/>
+          <w:bCs w:val="false"/>
+          <w:sz w:val="28"/>
+          <w:szCs w:val="28"/>
+        </w:rPr>
+        <w:t>ример выполения операции над последовательностью укорачивание:</w:t>
+      </w:r>
+      <w:r>
+        <mc:AlternateContent>
+          <mc:Choice Requires="wps">
+            <w:drawing>
+              <wp:anchor behindDoc="0" distT="0" distB="0" distL="0" distR="0" simplePos="0" locked="0" layoutInCell="0" allowOverlap="1" relativeHeight="14">
+                <wp:simplePos x="0" y="0"/>
+                <wp:positionH relativeFrom="column">
+                  <wp:align>center</wp:align>
+                </wp:positionH>
+                <wp:positionV relativeFrom="paragraph">
+                  <wp:posOffset>635</wp:posOffset>
+                </wp:positionV>
+                <wp:extent cx="6480810" cy="760095"/>
+                <wp:effectExtent l="0" t="0" r="0" b="0"/>
+                <wp:wrapSquare wrapText="largest"/>
+                <wp:docPr id="19" name="Врезка7"/>
+                <a:graphic xmlns:a="http://schemas.openxmlformats.org/drawingml/2006/main">
+                  <a:graphicData uri="http://schemas.microsoft.com/office/word/2010/wordprocessingShape">
+                    <wps:wsp>
+                      <wps:cNvSpPr txBox="1"/>
+                      <wps:spPr>
+                        <a:xfrm>
+                          <a:off x="0" y="0"/>
+                          <a:ext cx="6480810" cy="760095"/>
+                        </a:xfrm>
+                        <a:prstGeom prst="rect"/>
+                        <a:solidFill>
+                          <a:srgbClr val="FFFFFF"/>
+                        </a:solidFill>
+                      </wps:spPr>
+                      <wps:txbx>
+                        <w:txbxContent>
+                          <w:p>
+                            <w:pPr>
+                              <w:pStyle w:val="Style30"/>
+                              <w:spacing w:before="120" w:after="120"/>
+                              <w:jc w:val="center"/>
+                              <w:rPr/>
+                            </w:pPr>
+                            <w:r>
+                              <w:rPr/>
+                              <w:drawing>
+                                <wp:inline distT="0" distB="0" distL="0" distR="0">
+                                  <wp:extent cx="6480810" cy="432435"/>
+                                  <wp:effectExtent l="0" t="0" r="0" b="0"/>
+                                  <wp:docPr id="20" name="Изображение7" descr=""/>
+                                  <wp:cNvGraphicFramePr>
+                                    <a:graphicFrameLocks xmlns:a="http://schemas.openxmlformats.org/drawingml/2006/main" noChangeAspect="1"/>
+                                  </wp:cNvGraphicFramePr>
+                                  <a:graphic xmlns:a="http://schemas.openxmlformats.org/drawingml/2006/main">
+                                    <a:graphicData uri="http://schemas.openxmlformats.org/drawingml/2006/picture">
+                                      <pic:pic xmlns:pic="http://schemas.openxmlformats.org/drawingml/2006/picture">
+                                        <pic:nvPicPr>
+                                          <pic:cNvPr id="20" name="Изображение7" descr=""/>
+                                          <pic:cNvPicPr>
+                                            <a:picLocks noChangeAspect="1" noChangeArrowheads="1"/>
+                                          </pic:cNvPicPr>
+                                        </pic:nvPicPr>
+                                        <pic:blipFill>
+                                          <a:blip r:embed="rId8"/>
+                                          <a:stretch>
+                                            <a:fillRect/>
+                                          </a:stretch>
+                                        </pic:blipFill>
+                                        <pic:spPr bwMode="auto">
+                                          <a:xfrm>
+                                            <a:off x="0" y="0"/>
+                                            <a:ext cx="6480810" cy="432435"/>
+                                          </a:xfrm>
+                                          <a:prstGeom prst="rect">
+                                            <a:avLst/>
+                                          </a:prstGeom>
+                                        </pic:spPr>
+                                      </pic:pic>
+                                    </a:graphicData>
+                                  </a:graphic>
+                                </wp:inline>
+                              </w:drawing>
+                              <w:t xml:space="preserve">Рисунок </w:t>
+                            </w:r>
+                            <w:r>
+                              <w:rPr/>
+                              <w:fldChar w:fldCharType="begin"/>
+                            </w:r>
+                            <w:r>
+                              <w:rPr/>
+                              <w:instrText> SEQ Рисунок \* ARABIC </w:instrText>
+                            </w:r>
+                            <w:r>
+                              <w:rPr/>
+                              <w:fldChar w:fldCharType="separate"/>
+                            </w:r>
+                            <w:r>
+                              <w:rPr/>
+                              <w:t>7</w:t>
+                            </w:r>
+                            <w:r>
+                              <w:rPr/>
+                              <w:fldChar w:fldCharType="end"/>
+                            </w:r>
+                            <w:r>
+                              <w:rPr/>
+                              <w:t>: Пример операций над множеством</w:t>
+                            </w:r>
+                          </w:p>
+                        </w:txbxContent>
+                      </wps:txbx>
+                      <wps:bodyPr anchor="t" lIns="0" tIns="0" rIns="0" bIns="0">
+                        <a:noAutofit/>
+                      </wps:bodyPr>
+                    </wps:wsp>
+                  </a:graphicData>
+                </a:graphic>
+              </wp:anchor>
+            </w:drawing>
+          </mc:Choice>
+          <mc:Fallback>
+            <w:pict>
+              <v:rect style="position:absolute;rotation:0;width:510.3pt;height:59.85pt;mso-wrap-distance-left:0pt;mso-wrap-distance-right:0pt;mso-wrap-distance-top:0pt;mso-wrap-distance-bottom:0pt;margin-top:0pt;mso-position-vertical:top;mso-position-vertical-relative:text;margin-left:0pt;mso-position-horizontal:center;mso-position-horizontal-relative:text">
+                <v:textbox inset="0in,0in,0in,0in">
+                  <w:txbxContent>
+                    <w:p>
+                      <w:pPr>
+                        <w:pStyle w:val="Style30"/>
+                        <w:spacing w:before="120" w:after="120"/>
+                        <w:jc w:val="center"/>
+                        <w:rPr/>
+                      </w:pPr>
+                      <w:r>
+                        <w:rPr/>
+                        <w:drawing>
+                          <wp:inline distT="0" distB="0" distL="0" distR="0">
+                            <wp:extent cx="6480810" cy="432435"/>
+                            <wp:effectExtent l="0" t="0" r="0" b="0"/>
+                            <wp:docPr id="21" name="Изображение7" descr=""/>
+                            <wp:cNvGraphicFramePr>
+                              <a:graphicFrameLocks xmlns:a="http://schemas.openxmlformats.org/drawingml/2006/main" noChangeAspect="1"/>
+                            </wp:cNvGraphicFramePr>
+                            <a:graphic xmlns:a="http://schemas.openxmlformats.org/drawingml/2006/main">
+                              <a:graphicData uri="http://schemas.openxmlformats.org/drawingml/2006/picture">
+                                <pic:pic xmlns:pic="http://schemas.openxmlformats.org/drawingml/2006/picture">
+                                  <pic:nvPicPr>
+                                    <pic:cNvPr id="21" name="Изображение7" descr=""/>
+                                    <pic:cNvPicPr>
+                                      <a:picLocks noChangeAspect="1" noChangeArrowheads="1"/>
+                                    </pic:cNvPicPr>
+                                  </pic:nvPicPr>
+                                  <pic:blipFill>
+                                    <a:blip r:embed="rId8"/>
+                                    <a:stretch>
+                                      <a:fillRect/>
+                                    </a:stretch>
+                                  </pic:blipFill>
+                                  <pic:spPr bwMode="auto">
+                                    <a:xfrm>
+                                      <a:off x="0" y="0"/>
+                                      <a:ext cx="6480810" cy="432435"/>
+                                    </a:xfrm>
+                                    <a:prstGeom prst="rect">
+                                      <a:avLst/>
+                                    </a:prstGeom>
+                                  </pic:spPr>
+                                </pic:pic>
+                              </a:graphicData>
+                            </a:graphic>
+                          </wp:inline>
+                        </w:drawing>
+                        <w:t xml:space="preserve">Рисунок </w:t>
+                      </w:r>
+                      <w:r>
+                        <w:rPr/>
+                        <w:fldChar w:fldCharType="begin"/>
+                      </w:r>
+                      <w:r>
+                        <w:rPr/>
+                        <w:instrText> SEQ Рисунок \* ARABIC </w:instrText>
+                      </w:r>
+                      <w:r>
+                        <w:rPr/>
+                        <w:fldChar w:fldCharType="separate"/>
+                      </w:r>
+                      <w:r>
+                        <w:rPr/>
+                        <w:t>7</w:t>
+                      </w:r>
+                      <w:r>
+                        <w:rPr/>
+                        <w:fldChar w:fldCharType="end"/>
+                      </w:r>
+                      <w:r>
+                        <w:rPr/>
+                        <w:t>: Пример операций над множеством</w:t>
+                      </w:r>
+                    </w:p>
+                  </w:txbxContent>
+                </v:textbox>
+                <w10:wrap type="square" side="largest"/>
+              </v:rect>
+            </w:pict>
+          </mc:Fallback>
+        </mc:AlternateContent>
+      </w:r>
+    </w:p>
+    <w:p>
+      <w:pPr>
+        <w:pStyle w:val="Style18"/>
+        <w:jc w:val="both"/>
+        <w:rPr>
+          <w:b w:val="false"/>
+          <w:b w:val="false"/>
+          <w:bCs w:val="false"/>
+          <w:sz w:val="28"/>
+          <w:szCs w:val="28"/>
+        </w:rPr>
+      </w:pPr>
+      <w:r>
+        <w:rPr>
+          <w:b w:val="false"/>
+          <w:bCs w:val="false"/>
+          <w:sz w:val="28"/>
+          <w:szCs w:val="28"/>
+        </w:rPr>
+        <w:t>П</w:t>
+      </w:r>
+      <w:r>
+        <w:rPr>
+          <w:b w:val="false"/>
+          <w:bCs w:val="false"/>
+          <w:sz w:val="28"/>
+          <w:szCs w:val="28"/>
+        </w:rPr>
+        <w:t>ример выполения операции исключения:</w:t>
+      </w:r>
+      <w:r>
+        <mc:AlternateContent>
+          <mc:Choice Requires="wps">
+            <w:drawing>
+              <wp:anchor behindDoc="0" distT="0" distB="0" distL="0" distR="0" simplePos="0" locked="0" layoutInCell="0" allowOverlap="1" relativeHeight="16">
+                <wp:simplePos x="0" y="0"/>
+                <wp:positionH relativeFrom="column">
+                  <wp:align>center</wp:align>
+                </wp:positionH>
+                <wp:positionV relativeFrom="paragraph">
+                  <wp:posOffset>635</wp:posOffset>
+                </wp:positionV>
+                <wp:extent cx="6480810" cy="1240790"/>
+                <wp:effectExtent l="0" t="0" r="0" b="0"/>
+                <wp:wrapSquare wrapText="largest"/>
+                <wp:docPr id="22" name="Врезка8"/>
+                <a:graphic xmlns:a="http://schemas.openxmlformats.org/drawingml/2006/main">
+                  <a:graphicData uri="http://schemas.microsoft.com/office/word/2010/wordprocessingShape">
+                    <wps:wsp>
+                      <wps:cNvSpPr txBox="1"/>
+                      <wps:spPr>
+                        <a:xfrm>
+                          <a:off x="0" y="0"/>
+                          <a:ext cx="6480810" cy="1240790"/>
+                        </a:xfrm>
+                        <a:prstGeom prst="rect"/>
+                        <a:solidFill>
+                          <a:srgbClr val="FFFFFF"/>
+                        </a:solidFill>
+                      </wps:spPr>
+                      <wps:txbx>
+                        <w:txbxContent>
+                          <w:p>
+                            <w:pPr>
+                              <w:pStyle w:val="Style30"/>
+                              <w:spacing w:before="120" w:after="120"/>
+                              <w:jc w:val="center"/>
+                              <w:rPr/>
+                            </w:pPr>
+                            <w:r>
+                              <w:rPr/>
+                              <w:drawing>
+                                <wp:inline distT="0" distB="0" distL="0" distR="0">
+                                  <wp:extent cx="6480810" cy="913130"/>
+                                  <wp:effectExtent l="0" t="0" r="0" b="0"/>
+                                  <wp:docPr id="23" name="Изображение8" descr=""/>
+                                  <wp:cNvGraphicFramePr>
+                                    <a:graphicFrameLocks xmlns:a="http://schemas.openxmlformats.org/drawingml/2006/main" noChangeAspect="1"/>
+                                  </wp:cNvGraphicFramePr>
+                                  <a:graphic xmlns:a="http://schemas.openxmlformats.org/drawingml/2006/main">
+                                    <a:graphicData uri="http://schemas.openxmlformats.org/drawingml/2006/picture">
+                                      <pic:pic xmlns:pic="http://schemas.openxmlformats.org/drawingml/2006/picture">
+                                        <pic:nvPicPr>
+                                          <pic:cNvPr id="23" name="Изображение8" descr=""/>
+                                          <pic:cNvPicPr>
+                                            <a:picLocks noChangeAspect="1" noChangeArrowheads="1"/>
+                                          </pic:cNvPicPr>
+                                        </pic:nvPicPr>
+                                        <pic:blipFill>
+                                          <a:blip r:embed="rId9"/>
+                                          <a:stretch>
+                                            <a:fillRect/>
+                                          </a:stretch>
+                                        </pic:blipFill>
+                                        <pic:spPr bwMode="auto">
+                                          <a:xfrm>
+                                            <a:off x="0" y="0"/>
+                                            <a:ext cx="6480810" cy="913130"/>
+                                          </a:xfrm>
+                                          <a:prstGeom prst="rect">
+                                            <a:avLst/>
+                                          </a:prstGeom>
+                                        </pic:spPr>
+                                      </pic:pic>
+                                    </a:graphicData>
+                                  </a:graphic>
+                                </wp:inline>
+                              </w:drawing>
+                              <w:t xml:space="preserve">Рисунок </w:t>
+                            </w:r>
+                            <w:r>
+                              <w:rPr/>
+                              <w:fldChar w:fldCharType="begin"/>
+                            </w:r>
+                            <w:r>
+                              <w:rPr/>
+                              <w:instrText> SEQ Рисунок \* ARABIC </w:instrText>
+                            </w:r>
+                            <w:r>
+                              <w:rPr/>
+                              <w:fldChar w:fldCharType="separate"/>
+                            </w:r>
+                            <w:r>
+                              <w:rPr/>
+                              <w:t>8</w:t>
+                            </w:r>
+                            <w:r>
+                              <w:rPr/>
+                              <w:fldChar w:fldCharType="end"/>
+                            </w:r>
+                            <w:r>
+                              <w:rPr/>
+                              <w:t>: Пример укорачивание</w:t>
+                            </w:r>
+                          </w:p>
+                        </w:txbxContent>
+                      </wps:txbx>
+                      <wps:bodyPr anchor="t" lIns="0" tIns="0" rIns="0" bIns="0">
+                        <a:noAutofit/>
+                      </wps:bodyPr>
+                    </wps:wsp>
+                  </a:graphicData>
+                </a:graphic>
+              </wp:anchor>
+            </w:drawing>
+          </mc:Choice>
+          <mc:Fallback>
+            <w:pict>
+              <v:rect style="position:absolute;rotation:0;width:510.3pt;height:97.7pt;mso-wrap-distance-left:0pt;mso-wrap-distance-right:0pt;mso-wrap-distance-top:0pt;mso-wrap-distance-bottom:0pt;margin-top:0pt;mso-position-vertical:top;mso-position-vertical-relative:text;margin-left:0pt;mso-position-horizontal:center;mso-position-horizontal-relative:text">
+                <v:textbox inset="0in,0in,0in,0in">
+                  <w:txbxContent>
+                    <w:p>
+                      <w:pPr>
+                        <w:pStyle w:val="Style30"/>
+                        <w:spacing w:before="120" w:after="120"/>
+                        <w:jc w:val="center"/>
+                        <w:rPr/>
+                      </w:pPr>
+                      <w:r>
+                        <w:rPr/>
+                        <w:drawing>
+                          <wp:inline distT="0" distB="0" distL="0" distR="0">
+                            <wp:extent cx="6480810" cy="913130"/>
+                            <wp:effectExtent l="0" t="0" r="0" b="0"/>
+                            <wp:docPr id="24" name="Изображение8" descr=""/>
+                            <wp:cNvGraphicFramePr>
+                              <a:graphicFrameLocks xmlns:a="http://schemas.openxmlformats.org/drawingml/2006/main" noChangeAspect="1"/>
+                            </wp:cNvGraphicFramePr>
+                            <a:graphic xmlns:a="http://schemas.openxmlformats.org/drawingml/2006/main">
+                              <a:graphicData uri="http://schemas.openxmlformats.org/drawingml/2006/picture">
+                                <pic:pic xmlns:pic="http://schemas.openxmlformats.org/drawingml/2006/picture">
+                                  <pic:nvPicPr>
+                                    <pic:cNvPr id="24" name="Изображение8" descr=""/>
+                                    <pic:cNvPicPr>
+                                      <a:picLocks noChangeAspect="1" noChangeArrowheads="1"/>
+                                    </pic:cNvPicPr>
+                                  </pic:nvPicPr>
+                                  <pic:blipFill>
+                                    <a:blip r:embed="rId9"/>
+                                    <a:stretch>
+                                      <a:fillRect/>
+                                    </a:stretch>
+                                  </pic:blipFill>
+                                  <pic:spPr bwMode="auto">
+                                    <a:xfrm>
+                                      <a:off x="0" y="0"/>
+                                      <a:ext cx="6480810" cy="913130"/>
+                                    </a:xfrm>
+                                    <a:prstGeom prst="rect">
+                                      <a:avLst/>
+                                    </a:prstGeom>
+                                  </pic:spPr>
+                                </pic:pic>
+                              </a:graphicData>
+                            </a:graphic>
+                          </wp:inline>
+                        </w:drawing>
+                        <w:t xml:space="preserve">Рисунок </w:t>
+                      </w:r>
+                      <w:r>
+                        <w:rPr/>
+                        <w:fldChar w:fldCharType="begin"/>
+                      </w:r>
+                      <w:r>
+                        <w:rPr/>
+                        <w:instrText> SEQ Рисунок \* ARABIC </w:instrText>
+                      </w:r>
+                      <w:r>
+                        <w:rPr/>
+                        <w:fldChar w:fldCharType="separate"/>
+                      </w:r>
+                      <w:r>
+                        <w:rPr/>
+                        <w:t>8</w:t>
+                      </w:r>
+                      <w:r>
+                        <w:rPr/>
+                        <w:fldChar w:fldCharType="end"/>
+                      </w:r>
+                      <w:r>
+                        <w:rPr/>
+                        <w:t>: Пример укорачивание</w:t>
+                      </w:r>
+                    </w:p>
+                  </w:txbxContent>
+                </v:textbox>
+                <w10:wrap type="square" side="largest"/>
+              </v:rect>
+            </w:pict>
+          </mc:Fallback>
+        </mc:AlternateContent>
+      </w:r>
+    </w:p>
+    <w:p>
+      <w:pPr>
+        <w:pStyle w:val="Style18"/>
+        <w:jc w:val="both"/>
+        <w:rPr>
+          <w:b w:val="false"/>
+          <w:b w:val="false"/>
+          <w:bCs w:val="false"/>
+          <w:sz w:val="28"/>
+          <w:szCs w:val="28"/>
+        </w:rPr>
+      </w:pPr>
+      <w:r>
+        <w:rPr>
+          <w:b w:val="false"/>
+          <w:bCs w:val="false"/>
+          <w:sz w:val="28"/>
+          <w:szCs w:val="28"/>
+        </w:rPr>
+        <w:t>П</w:t>
+      </w:r>
+      <w:r>
+        <w:rPr>
+          <w:b w:val="false"/>
+          <w:bCs w:val="false"/>
+          <w:sz w:val="28"/>
+          <w:szCs w:val="28"/>
+        </w:rPr>
+        <w:t>ример выполения операции замены:</w:t>
+      </w:r>
+      <w:r>
+        <mc:AlternateContent>
+          <mc:Choice Requires="wps">
+            <w:drawing>
+              <wp:anchor behindDoc="0" distT="0" distB="0" distL="0" distR="0" simplePos="0" locked="0" layoutInCell="0" allowOverlap="1" relativeHeight="18">
+                <wp:simplePos x="0" y="0"/>
+                <wp:positionH relativeFrom="column">
+                  <wp:align>center</wp:align>
+                </wp:positionH>
+                <wp:positionV relativeFrom="paragraph">
+                  <wp:posOffset>635</wp:posOffset>
+                </wp:positionV>
+                <wp:extent cx="6480810" cy="1249680"/>
+                <wp:effectExtent l="0" t="0" r="0" b="0"/>
+                <wp:wrapSquare wrapText="largest"/>
+                <wp:docPr id="25" name="Врезка9"/>
+                <a:graphic xmlns:a="http://schemas.openxmlformats.org/drawingml/2006/main">
+                  <a:graphicData uri="http://schemas.microsoft.com/office/word/2010/wordprocessingShape">
+                    <wps:wsp>
+                      <wps:cNvSpPr txBox="1"/>
+                      <wps:spPr>
+                        <a:xfrm>
+                          <a:off x="0" y="0"/>
+                          <a:ext cx="6480810" cy="1249680"/>
+                        </a:xfrm>
+                        <a:prstGeom prst="rect"/>
+                        <a:solidFill>
+                          <a:srgbClr val="FFFFFF"/>
+                        </a:solidFill>
+                      </wps:spPr>
+                      <wps:txbx>
+                        <w:txbxContent>
+                          <w:p>
+                            <w:pPr>
+                              <w:pStyle w:val="Style30"/>
+                              <w:spacing w:before="120" w:after="120"/>
+                              <w:jc w:val="center"/>
+                              <w:rPr/>
+                            </w:pPr>
+                            <w:r>
+                              <w:rPr/>
+                              <w:drawing>
+                                <wp:inline distT="0" distB="0" distL="0" distR="0">
+                                  <wp:extent cx="6480810" cy="922020"/>
+                                  <wp:effectExtent l="0" t="0" r="0" b="0"/>
+                                  <wp:docPr id="26" name="Изображение9" descr=""/>
+                                  <wp:cNvGraphicFramePr>
+                                    <a:graphicFrameLocks xmlns:a="http://schemas.openxmlformats.org/drawingml/2006/main" noChangeAspect="1"/>
+                                  </wp:cNvGraphicFramePr>
+                                  <a:graphic xmlns:a="http://schemas.openxmlformats.org/drawingml/2006/main">
+                                    <a:graphicData uri="http://schemas.openxmlformats.org/drawingml/2006/picture">
+                                      <pic:pic xmlns:pic="http://schemas.openxmlformats.org/drawingml/2006/picture">
+                                        <pic:nvPicPr>
+                                          <pic:cNvPr id="26" name="Изображение9" descr=""/>
+                                          <pic:cNvPicPr>
+                                            <a:picLocks noChangeAspect="1" noChangeArrowheads="1"/>
+                                          </pic:cNvPicPr>
+                                        </pic:nvPicPr>
+                                        <pic:blipFill>
+                                          <a:blip r:embed="rId10"/>
+                                          <a:stretch>
+                                            <a:fillRect/>
+                                          </a:stretch>
+                                        </pic:blipFill>
+                                        <pic:spPr bwMode="auto">
+                                          <a:xfrm>
+                                            <a:off x="0" y="0"/>
+                                            <a:ext cx="6480810" cy="922020"/>
+                                          </a:xfrm>
+                                          <a:prstGeom prst="rect">
+                                            <a:avLst/>
+                                          </a:prstGeom>
+                                        </pic:spPr>
+                                      </pic:pic>
+                                    </a:graphicData>
+                                  </a:graphic>
+                                </wp:inline>
+                              </w:drawing>
+                              <w:t xml:space="preserve">Рисунок </w:t>
+                            </w:r>
+                            <w:r>
+                              <w:rPr/>
+                              <w:fldChar w:fldCharType="begin"/>
+                            </w:r>
+                            <w:r>
+                              <w:rPr/>
+                              <w:instrText> SEQ Рисунок \* ARABIC </w:instrText>
+                            </w:r>
+                            <w:r>
+                              <w:rPr/>
+                              <w:fldChar w:fldCharType="separate"/>
+                            </w:r>
+                            <w:r>
+                              <w:rPr/>
+                              <w:t>9</w:t>
+                            </w:r>
+                            <w:r>
+                              <w:rPr/>
+                              <w:fldChar w:fldCharType="end"/>
+                            </w:r>
+                            <w:r>
+                              <w:rPr/>
+                              <w:t>: Пример исключение</w:t>
+                            </w:r>
+                          </w:p>
+                        </w:txbxContent>
+                      </wps:txbx>
+                      <wps:bodyPr anchor="t" lIns="0" tIns="0" rIns="0" bIns="0">
+                        <a:noAutofit/>
+                      </wps:bodyPr>
+                    </wps:wsp>
+                  </a:graphicData>
+                </a:graphic>
+              </wp:anchor>
+            </w:drawing>
+          </mc:Choice>
+          <mc:Fallback>
+            <w:pict>
+              <v:rect style="position:absolute;rotation:0;width:510.3pt;height:98.4pt;mso-wrap-distance-left:0pt;mso-wrap-distance-right:0pt;mso-wrap-distance-top:0pt;mso-wrap-distance-bottom:0pt;margin-top:0pt;mso-position-vertical:top;mso-position-vertical-relative:text;margin-left:0pt;mso-position-horizontal:center;mso-position-horizontal-relative:text">
+                <v:textbox inset="0in,0in,0in,0in">
+                  <w:txbxContent>
+                    <w:p>
+                      <w:pPr>
+                        <w:pStyle w:val="Style30"/>
+                        <w:spacing w:before="120" w:after="120"/>
+                        <w:jc w:val="center"/>
+                        <w:rPr/>
+                      </w:pPr>
+                      <w:r>
+                        <w:rPr/>
+                        <w:drawing>
+                          <wp:inline distT="0" distB="0" distL="0" distR="0">
+                            <wp:extent cx="6480810" cy="922020"/>
+                            <wp:effectExtent l="0" t="0" r="0" b="0"/>
+                            <wp:docPr id="27" name="Изображение9" descr=""/>
+                            <wp:cNvGraphicFramePr>
+                              <a:graphicFrameLocks xmlns:a="http://schemas.openxmlformats.org/drawingml/2006/main" noChangeAspect="1"/>
+                            </wp:cNvGraphicFramePr>
+                            <a:graphic xmlns:a="http://schemas.openxmlformats.org/drawingml/2006/main">
+                              <a:graphicData uri="http://schemas.openxmlformats.org/drawingml/2006/picture">
+                                <pic:pic xmlns:pic="http://schemas.openxmlformats.org/drawingml/2006/picture">
+                                  <pic:nvPicPr>
+                                    <pic:cNvPr id="27" name="Изображение9" descr=""/>
+                                    <pic:cNvPicPr>
+                                      <a:picLocks noChangeAspect="1" noChangeArrowheads="1"/>
+                                    </pic:cNvPicPr>
+                                  </pic:nvPicPr>
+                                  <pic:blipFill>
+                                    <a:blip r:embed="rId10"/>
+                                    <a:stretch>
+                                      <a:fillRect/>
+                                    </a:stretch>
+                                  </pic:blipFill>
+                                  <pic:spPr bwMode="auto">
+                                    <a:xfrm>
+                                      <a:off x="0" y="0"/>
+                                      <a:ext cx="6480810" cy="922020"/>
+                                    </a:xfrm>
+                                    <a:prstGeom prst="rect">
+                                      <a:avLst/>
+                                    </a:prstGeom>
+                                  </pic:spPr>
+                                </pic:pic>
+                              </a:graphicData>
+                            </a:graphic>
+                          </wp:inline>
+                        </w:drawing>
+                        <w:t xml:space="preserve">Рисунок </w:t>
+                      </w:r>
+                      <w:r>
+                        <w:rPr/>
+                        <w:fldChar w:fldCharType="begin"/>
+                      </w:r>
+                      <w:r>
+                        <w:rPr/>
+                        <w:instrText> SEQ Рисунок \* ARABIC </w:instrText>
+                      </w:r>
+                      <w:r>
+                        <w:rPr/>
+                        <w:fldChar w:fldCharType="separate"/>
+                      </w:r>
+                      <w:r>
+                        <w:rPr/>
+                        <w:t>9</w:t>
+                      </w:r>
+                      <w:r>
+                        <w:rPr/>
+                        <w:fldChar w:fldCharType="end"/>
+                      </w:r>
+                      <w:r>
+                        <w:rPr/>
+                        <w:t>: Пример исключение</w:t>
+                      </w:r>
+                    </w:p>
+                  </w:txbxContent>
+                </v:textbox>
+                <w10:wrap type="square" side="largest"/>
+              </v:rect>
+            </w:pict>
+          </mc:Fallback>
+        </mc:AlternateContent>
+      </w:r>
+    </w:p>
+    <w:p>
+      <w:pPr>
+        <w:pStyle w:val="Style18"/>
+        <w:jc w:val="both"/>
+        <w:rPr>
+          <w:rFonts w:ascii="Times New Roman" w:hAnsi="Times New Roman"/>
+        </w:rPr>
+      </w:pPr>
+      <w:r>
+        <w:rPr>
+          <w:b w:val="false"/>
+          <w:bCs w:val="false"/>
+          <w:sz w:val="28"/>
+          <w:szCs w:val="28"/>
+        </w:rPr>
+      </w:r>
+      <w:r>
+        <w:br w:type="page"/>
+      </w:r>
+      <w:r>
+        <mc:AlternateContent>
+          <mc:Choice Requires="wps">
+            <w:drawing>
+              <wp:anchor behindDoc="0" distT="0" distB="0" distL="0" distR="0" simplePos="0" locked="0" layoutInCell="0" allowOverlap="1" relativeHeight="20">
+                <wp:simplePos x="0" y="0"/>
+                <wp:positionH relativeFrom="column">
+                  <wp:align>center</wp:align>
+                </wp:positionH>
+                <wp:positionV relativeFrom="paragraph">
+                  <wp:posOffset>635</wp:posOffset>
+                </wp:positionV>
+                <wp:extent cx="6480810" cy="1438910"/>
+                <wp:effectExtent l="0" t="0" r="0" b="0"/>
+                <wp:wrapSquare wrapText="largest"/>
+                <wp:docPr id="28" name="Врезка10"/>
+                <a:graphic xmlns:a="http://schemas.openxmlformats.org/drawingml/2006/main">
+                  <a:graphicData uri="http://schemas.microsoft.com/office/word/2010/wordprocessingShape">
+                    <wps:wsp>
+                      <wps:cNvSpPr txBox="1"/>
+                      <wps:spPr>
+                        <a:xfrm>
+                          <a:off x="0" y="0"/>
+                          <a:ext cx="6480810" cy="1438910"/>
+                        </a:xfrm>
+                        <a:prstGeom prst="rect"/>
+                        <a:solidFill>
+                          <a:srgbClr val="FFFFFF"/>
+                        </a:solidFill>
+                      </wps:spPr>
+                      <wps:txbx>
+                        <w:txbxContent>
+                          <w:p>
+                            <w:pPr>
+                              <w:pStyle w:val="Style30"/>
+                              <w:spacing w:before="120" w:after="120"/>
+                              <w:jc w:val="center"/>
+                              <w:rPr/>
+                            </w:pPr>
+                            <w:r>
+                              <w:rPr/>
+                              <w:drawing>
+                                <wp:inline distT="0" distB="0" distL="0" distR="0">
+                                  <wp:extent cx="6480810" cy="1111250"/>
+                                  <wp:effectExtent l="0" t="0" r="0" b="0"/>
+                                  <wp:docPr id="29" name="Изображение10" descr=""/>
+                                  <wp:cNvGraphicFramePr>
+                                    <a:graphicFrameLocks xmlns:a="http://schemas.openxmlformats.org/drawingml/2006/main" noChangeAspect="1"/>
+                                  </wp:cNvGraphicFramePr>
+                                  <a:graphic xmlns:a="http://schemas.openxmlformats.org/drawingml/2006/main">
+                                    <a:graphicData uri="http://schemas.openxmlformats.org/drawingml/2006/picture">
+                                      <pic:pic xmlns:pic="http://schemas.openxmlformats.org/drawingml/2006/picture">
+                                        <pic:nvPicPr>
+                                          <pic:cNvPr id="29" name="Изображение10" descr=""/>
+                                          <pic:cNvPicPr>
+                                            <a:picLocks noChangeAspect="1" noChangeArrowheads="1"/>
+                                          </pic:cNvPicPr>
+                                        </pic:nvPicPr>
+                                        <pic:blipFill>
+                                          <a:blip r:embed="rId11"/>
+                                          <a:stretch>
+                                            <a:fillRect/>
+                                          </a:stretch>
+                                        </pic:blipFill>
+                                        <pic:spPr bwMode="auto">
+                                          <a:xfrm>
+                                            <a:off x="0" y="0"/>
+                                            <a:ext cx="6480810" cy="1111250"/>
+                                          </a:xfrm>
+                                          <a:prstGeom prst="rect">
+                                            <a:avLst/>
+                                          </a:prstGeom>
+                                        </pic:spPr>
+                                      </pic:pic>
+                                    </a:graphicData>
+                                  </a:graphic>
+                                </wp:inline>
+                              </w:drawing>
+                              <w:t xml:space="preserve">Рисунок </w:t>
+                            </w:r>
+                            <w:r>
+                              <w:rPr/>
+                              <w:fldChar w:fldCharType="begin"/>
+                            </w:r>
+                            <w:r>
+                              <w:rPr/>
+                              <w:instrText> SEQ Рисунок \* ARABIC </w:instrText>
+                            </w:r>
+                            <w:r>
+                              <w:rPr/>
+                              <w:fldChar w:fldCharType="separate"/>
+                            </w:r>
+                            <w:r>
+                              <w:rPr/>
+                              <w:t>10</w:t>
+                            </w:r>
+                            <w:r>
+                              <w:rPr/>
+                              <w:fldChar w:fldCharType="end"/>
+                            </w:r>
+                            <w:r>
+                              <w:rPr/>
+                              <w:t>: Пример замены</w:t>
+                            </w:r>
+                          </w:p>
+                        </w:txbxContent>
+                      </wps:txbx>
+                      <wps:bodyPr anchor="t" lIns="0" tIns="0" rIns="0" bIns="0">
+                        <a:noAutofit/>
+                      </wps:bodyPr>
+                    </wps:wsp>
+                  </a:graphicData>
+                </a:graphic>
+              </wp:anchor>
+            </w:drawing>
+          </mc:Choice>
+          <mc:Fallback>
+            <w:pict>
+              <v:rect style="position:absolute;rotation:0;width:510.3pt;height:113.3pt;mso-wrap-distance-left:0pt;mso-wrap-distance-right:0pt;mso-wrap-distance-top:0pt;mso-wrap-distance-bottom:0pt;margin-top:0pt;mso-position-vertical:top;mso-position-vertical-relative:text;margin-left:0pt;mso-position-horizontal:center;mso-position-horizontal-relative:text">
+                <v:textbox inset="0in,0in,0in,0in">
+                  <w:txbxContent>
+                    <w:p>
+                      <w:pPr>
+                        <w:pStyle w:val="Style30"/>
+                        <w:spacing w:before="120" w:after="120"/>
+                        <w:jc w:val="center"/>
+                        <w:rPr/>
+                      </w:pPr>
+                      <w:r>
+                        <w:rPr/>
+                        <w:drawing>
+                          <wp:inline distT="0" distB="0" distL="0" distR="0">
+                            <wp:extent cx="6480810" cy="1111250"/>
+                            <wp:effectExtent l="0" t="0" r="0" b="0"/>
+                            <wp:docPr id="30" name="Изображение10" descr=""/>
+                            <wp:cNvGraphicFramePr>
+                              <a:graphicFrameLocks xmlns:a="http://schemas.openxmlformats.org/drawingml/2006/main" noChangeAspect="1"/>
+                            </wp:cNvGraphicFramePr>
+                            <a:graphic xmlns:a="http://schemas.openxmlformats.org/drawingml/2006/main">
+                              <a:graphicData uri="http://schemas.openxmlformats.org/drawingml/2006/picture">
+                                <pic:pic xmlns:pic="http://schemas.openxmlformats.org/drawingml/2006/picture">
+                                  <pic:nvPicPr>
+                                    <pic:cNvPr id="30" name="Изображение10" descr=""/>
+                                    <pic:cNvPicPr>
+                                      <a:picLocks noChangeAspect="1" noChangeArrowheads="1"/>
+                                    </pic:cNvPicPr>
+                                  </pic:nvPicPr>
+                                  <pic:blipFill>
+                                    <a:blip r:embed="rId11"/>
+                                    <a:stretch>
+                                      <a:fillRect/>
+                                    </a:stretch>
+                                  </pic:blipFill>
+                                  <pic:spPr bwMode="auto">
+                                    <a:xfrm>
+                                      <a:off x="0" y="0"/>
+                                      <a:ext cx="6480810" cy="1111250"/>
+                                    </a:xfrm>
+                                    <a:prstGeom prst="rect">
+                                      <a:avLst/>
+                                    </a:prstGeom>
+                                  </pic:spPr>
+                                </pic:pic>
+                              </a:graphicData>
+                            </a:graphic>
+                          </wp:inline>
+                        </w:drawing>
+                        <w:t xml:space="preserve">Рисунок </w:t>
+                      </w:r>
+                      <w:r>
+                        <w:rPr/>
+                        <w:fldChar w:fldCharType="begin"/>
+                      </w:r>
+                      <w:r>
+                        <w:rPr/>
+                        <w:instrText> SEQ Рисунок \* ARABIC </w:instrText>
+                      </w:r>
+                      <w:r>
+                        <w:rPr/>
+                        <w:fldChar w:fldCharType="separate"/>
+                      </w:r>
+                      <w:r>
+                        <w:rPr/>
+                        <w:t>10</w:t>
+                      </w:r>
+                      <w:r>
+                        <w:rPr/>
+                        <w:fldChar w:fldCharType="end"/>
+                      </w:r>
+                      <w:r>
+                        <w:rPr/>
+                        <w:t>: Пример замены</w:t>
+                      </w:r>
+                    </w:p>
+                  </w:txbxContent>
+                </v:textbox>
+                <w10:wrap type="square" side="largest"/>
+              </v:rect>
+            </w:pict>
+          </mc:Fallback>
+        </mc:AlternateContent>
       </w:r>
     </w:p>
     <w:p>
@@ -1484,19 +4579,21 @@
       <w:pPr>
         <w:pStyle w:val="Normal"/>
         <w:jc w:val="both"/>
-        <w:rPr>
-          <w:sz w:val="28"/>
-          <w:szCs w:val="28"/>
-        </w:rPr>
-      </w:pPr>
-      <w:r>
-        <w:rPr/>
+        <w:rPr/>
+      </w:pPr>
+      <w:r>
+        <w:rPr>
+          <w:rFonts w:eastAsia="Times New Roman" w:cs="Times New Roman"/>
+          <w:sz w:val="28"/>
+          <w:szCs w:val="28"/>
+        </w:rPr>
         <w:tab/>
-      </w:r>
-    </w:p>
-    <w:p>
-      <w:pPr>
-        <w:pStyle w:val="Style18"/>
+        <w:t>При выполнении данной работы получены практические навыки по реализации собственных контейнеров, работе с множествами и последовательностями.</w:t>
+      </w:r>
+    </w:p>
+    <w:p>
+      <w:pPr>
+        <w:pStyle w:val="Normal"/>
         <w:jc w:val="both"/>
         <w:rPr>
           <w:sz w:val="28"/>
@@ -1705,7 +4802,7 @@
       </w:r>
     </w:p>
     <w:sectPr>
-      <w:footerReference w:type="default" r:id="rId2"/>
+      <w:footerReference w:type="default" r:id="rId12"/>
       <w:type w:val="nextPage"/>
       <w:pgSz w:w="11906" w:h="16838"/>
       <w:pgMar w:left="1276" w:right="424" w:header="0" w:top="503" w:footer="272" w:bottom="329" w:gutter="0"/>
@@ -3166,6 +6263,12 @@
     <w:pPr/>
     <w:rPr/>
   </w:style>
+  <w:style w:type="paragraph" w:styleId="Style30">
+    <w:name w:val="Table of Figures"/>
+    <w:basedOn w:val="Style20"/>
+    <w:pPr/>
+    <w:rPr/>
+  </w:style>
   <w:style w:type="numbering" w:styleId="NoList" w:default="1">
     <w:name w:val="No List"/>
     <w:uiPriority w:val="99"/>

</xml_diff>